<commit_message>
Seperated Prereg from Thesys
</commit_message>
<xml_diff>
--- a/paper/OSF/draft.docx
+++ b/paper/OSF/draft.docx
@@ -14,93 +14,23 @@
     <w:p>
       <w:pPr>
         <w:pStyle w:val="NoSpacing"/>
-        <w:bidi w:val="0"/>
-      </w:pPr>
-      <w:r>
-        <w:t>Hi Liad,</w:t>
-      </w:r>
-    </w:p>
-    <w:p>
-      <w:pPr>
-        <w:pStyle w:val="NoSpacing"/>
-        <w:bidi w:val="0"/>
-      </w:pPr>
-      <w:r>
-        <w:t>This introduction is</w:t>
-      </w:r>
-      <w:r>
-        <w:t xml:space="preserve"> suppose</w:t>
-      </w:r>
-      <w:r>
-        <w:t>d</w:t>
-      </w:r>
-      <w:r>
-        <w:t xml:space="preserve"> to provide a short coverage for the debate regarding unconscious processing. I tried to keep </w:t>
-      </w:r>
-      <w:r>
-        <w:t>it</w:t>
-      </w:r>
-      <w:r>
-        <w:t xml:space="preserve"> at the conceptual level instead of diving </w:t>
-      </w:r>
-      <w:r>
-        <w:t>into</w:t>
-      </w:r>
-      <w:r>
-        <w:t xml:space="preserve"> specific examples for and against unconscious processing (although I did include some).</w:t>
-      </w:r>
-    </w:p>
-    <w:p>
-      <w:pPr>
-        <w:pStyle w:val="NoSpacing"/>
-        <w:bidi w:val="0"/>
-      </w:pPr>
-    </w:p>
-    <w:p>
-      <w:pPr>
-        <w:pStyle w:val="NoSpacing"/>
-        <w:bidi w:val="0"/>
-      </w:pPr>
-      <w:r>
-        <w:t xml:space="preserve">I </w:t>
-      </w:r>
-      <w:r>
-        <w:rPr>
-          <w:b/>
-          <w:bCs/>
-          <w:u w:val="single"/>
-        </w:rPr>
-        <w:t>did not format</w:t>
-      </w:r>
-      <w:r>
-        <w:t xml:space="preserve"> the introduction yet, </w:t>
-      </w:r>
-      <w:r>
-        <w:t xml:space="preserve">hence I would </w:t>
-      </w:r>
-      <w:r>
-        <w:t xml:space="preserve">currently </w:t>
-      </w:r>
-      <w:r>
-        <w:t xml:space="preserve">like to get your feedback regarding the </w:t>
-      </w:r>
-      <w:r>
-        <w:t>logical order and the content of the text.</w:t>
-      </w:r>
-    </w:p>
-    <w:p>
-      <w:pPr>
-        <w:pStyle w:val="NoSpacing"/>
-        <w:bidi w:val="0"/>
-      </w:pPr>
-    </w:p>
-    <w:p>
-      <w:pPr>
-        <w:pStyle w:val="NoSpacing"/>
-        <w:bidi w:val="0"/>
-      </w:pPr>
-      <w:r>
-        <w:t>Included here is only the introduction, but I am now working on rewriting and improving the next sections:</w:t>
+        <w:numPr>
+          <w:ilvl w:val="0"/>
+          <w:numId w:val="2"/>
+        </w:numPr>
+        <w:bidi w:val="0"/>
+      </w:pPr>
+      <w:r>
+        <w:t>This is the first paragraph which explain</w:t>
+      </w:r>
+      <w:r>
+        <w:t>s</w:t>
+      </w:r>
+      <w:r>
+        <w:t xml:space="preserve"> what UC processing is.</w:t>
+      </w:r>
+      <w:r>
+        <w:t xml:space="preserve"> After which I will present some contradicting findings as you suggested.</w:t>
       </w:r>
     </w:p>
     <w:p>
@@ -108,75 +38,1838 @@
         <w:pStyle w:val="NoSpacing"/>
         <w:numPr>
           <w:ilvl w:val="0"/>
-          <w:numId w:val="1"/>
+          <w:numId w:val="2"/>
         </w:numPr>
         <w:bidi w:val="0"/>
       </w:pPr>
       <w:r>
-        <w:t xml:space="preserve">In the section that follows the </w:t>
-      </w:r>
-      <w:r>
-        <w:t xml:space="preserve">introduction </w:t>
-      </w:r>
-      <w:r>
-        <w:t>I claim that the difficulty to find a definitive answer to the existence of UC processing could stem from using "bad" measures.</w:t>
+        <w:t xml:space="preserve">I'm not sure if the examples given in parenthesis </w:t>
+      </w:r>
+      <w:r>
+        <w:t xml:space="preserve">at the beginning </w:t>
+      </w:r>
+      <w:r>
+        <w:t>are helpful</w:t>
+      </w:r>
+      <w:r>
+        <w:t xml:space="preserve"> or just hamper</w:t>
+      </w:r>
+      <w:r>
+        <w:t xml:space="preserve">ing with </w:t>
+      </w:r>
+      <w:r>
+        <w:t>fluent reading.</w:t>
+      </w:r>
+    </w:p>
+    <w:p>
+      <w:pPr>
+        <w:pStyle w:val="Heading3"/>
+        <w:bidi w:val="0"/>
+      </w:pPr>
+      <w:r>
+        <w:t>I</w:t>
+      </w:r>
+      <w:r>
+        <w:t>ntroduction</w:t>
+      </w:r>
+    </w:p>
+    <w:p>
+      <w:pPr>
+        <w:pStyle w:val="NoSpacing"/>
+        <w:bidi w:val="0"/>
+      </w:pPr>
+      <w:r>
+        <w:t>Our brain is a computational machine. It receives input</w:t>
+      </w:r>
+      <w:r>
+        <w:t>s</w:t>
+      </w:r>
+      <w:r>
+        <w:t xml:space="preserve"> via our senses (e.g., a sight of a ball flying </w:t>
+      </w:r>
+      <w:r>
+        <w:t>our</w:t>
+      </w:r>
+      <w:r>
+        <w:t xml:space="preserve"> direction) and </w:t>
+      </w:r>
+      <w:r>
+        <w:t xml:space="preserve">processes it in </w:t>
+      </w:r>
+      <w:r>
+        <w:t xml:space="preserve">various </w:t>
+      </w:r>
+      <w:r>
+        <w:t>ways</w:t>
+      </w:r>
+      <w:r>
+        <w:t xml:space="preserve"> (e.g., what is the trajectory of the ball? Will it hit us?</w:t>
+      </w:r>
+      <w:r>
+        <w:t>)(</w:t>
+      </w:r>
+      <w:r>
+        <w:fldChar w:fldCharType="begin"/>
+      </w:r>
+      <w:r>
+        <w:instrText xml:space="preserve"> ADDIN ZOTERO_ITEM CSL_CITATION {"citationID":"sLb06hFP","properties":{"formattedCitation":"[1]\\uc0\\u8211{}[4]","plainCitation":"[1]–[4]","noteIndex":0},"citationItems":[{"id":395,"uris":["http://zotero.org/users/8275165/items/YJXEEUKN"],"uri":["http://zotero.org/users/8275165/items/YJXEEUKN"],"itemData":{"id":395,"type":"article-journal","language":"en","page":"10","source":"Zotero","title":"The Fusiform Face Area: A Module in Human Extrastriate Cortex Specialized for Face Perception","author":[{"family":"Kanwisher","given":"Nancy"},{"family":"McDermott","given":"Josh"},{"family":"Chun","given":"Marvin M"}]}},{"id":399,"uris":["http://zotero.org/users/8275165/items/8RFRXT2P"],"uri":["http://zotero.org/users/8275165/items/8RFRXT2P"],"itemData":{"id":399,"type":"article-journal","container-title":"Wiley Interdisciplinary Reviews: Cognitive Science","DOI":"10.1002/wcs.1238","ISSN":"19395078","issue":"4","journalAbbreviation":"WIREs Cogn Sci","language":"en","page":"357-374","source":"DOI.org (Crossref)","title":"Haptic perception","volume":"4","author":[{"family":"Kappers","given":"Astrid M.L."},{"family":"Bergmann Tiest","given":"Wouter M."}],"issued":{"date-parts":[["2013",7]]}}},{"id":393,"uris":["http://zotero.org/users/8275165/items/CUQZYUSK"],"uri":["http://zotero.org/users/8275165/items/CUQZYUSK"],"itemData":{"id":393,"type":"article-journal","abstract":"Previous neuroimaging studies devoted to auditory motion processing have shown the involvement of a cerebral network encompassing the temporoparietal and premotor areas. Most of these studies were based on a comparison between moving stimuli and static stimuli placed at a single location. However, moving stimuli vary in spatial location, and therefore motion detection can include both spatial localisation and motion processing. In this study, we used fMRI to compare neural processing of moving sounds and static sounds in various spatial locations in blindfolded sighted subjects. The task consisted of simultaneously determining both the nature of a sound stimulus (pure tone or complex sound) and the presence or absence of its movement. When movement was present, subjects had to identify its direction. This comparison of how moving and static stimuli are processed showed the involvement of the parietal lobules, the dorsal and ventral premotor cortex and the planum temporale during auditory motion processing. It also showed the specific recruitment of V5, the visual motion area. These results suggest that the previously proposed network of auditory motion processing is distinct from the network of auditory localisation. In addition, they suggest that the occipital cortex can process non-visual stimuli and that V5 is not restricted to visual processing.","container-title":"Cognitive Brain Research","DOI":"10.1016/j.cogbrainres.2005.08.015","ISSN":"09266410","issue":"3","journalAbbreviation":"Cognitive Brain Research","language":"en","page":"650-658","source":"DOI.org (Crossref)","title":"Specific activation of the V5 brain area by auditory motion processing: An fMRI study","title-short":"Specific activation of the V5 brain area by auditory motion processing","volume":"25","author":[{"family":"Poirier","given":"Colline"},{"family":"Collignon","given":"Olivier"},{"family":"DeVolder","given":"Anne G."},{"family":"Renier","given":"Laurent"},{"family":"Vanlierde","given":"Annick"},{"family":"Tranduy","given":"Dai"},{"family":"Scheiber","given":"Christian"}],"issued":{"date-parts":[["2005",12]]}}},{"id":429,"uris":["http://zotero.org/users/8275165/items/XKXUYLAK"],"uri":["http://zotero.org/users/8275165/items/XKXUYLAK"],"itemData":{"id":429,"type":"article-journal","container-title":"Psychonomic Bulletin &amp; Review","DOI":"10.3758/BF03193837","ISSN":"1069-9384, 1531-5320","issue":"2","journalAbbreviation":"Psychonomic Bulletin &amp; Review","language":"en","page":"240-244","source":"DOI.org (Crossref)","title":"Smell your way back to childhood: Autobiographical odor memory","title-short":"Smell your way back to childhood","volume":"13","author":[{"family":"Willander","given":"Johan"},{"family":"Larsson","given":"Maria"}],"issued":{"date-parts":[["2006",4]]}}}],"schema":"https://github.com/citation-style-language/schema/raw/master/csl-citation.json"} </w:instrText>
+      </w:r>
+      <w:r>
+        <w:fldChar w:fldCharType="separate"/>
+      </w:r>
+      <w:r>
+        <w:rPr>
+          <w:rFonts w:cs="Calibri"/>
+        </w:rPr>
+        <w:t>[1]–[4]</w:t>
+      </w:r>
+      <w:r>
+        <w:fldChar w:fldCharType="end"/>
+      </w:r>
+      <w:r>
+        <w:t>)</w:t>
+      </w:r>
+      <w:r>
+        <w:t>.</w:t>
       </w:r>
       <w:r>
         <w:t xml:space="preserve"> </w:t>
       </w:r>
       <w:r>
-        <w:t>I then present the advantages of motion tracking over keyboard response.</w:t>
+        <w:t xml:space="preserve">The </w:t>
+      </w:r>
+      <w:r>
+        <w:t xml:space="preserve">produced </w:t>
+      </w:r>
+      <w:r>
+        <w:t>result</w:t>
+      </w:r>
+      <w:r>
+        <w:t>s</w:t>
+      </w:r>
+      <w:r>
+        <w:t xml:space="preserve"> </w:t>
+      </w:r>
+      <w:r>
+        <w:t xml:space="preserve">can </w:t>
+      </w:r>
+      <w:r>
+        <w:t>lead to a change in behavior (e.g., making us duck)</w:t>
+      </w:r>
+      <w:r>
+        <w:t xml:space="preserve"> (</w:t>
+      </w:r>
+      <w:r>
+        <w:fldChar w:fldCharType="begin"/>
+      </w:r>
+      <w:r>
+        <w:instrText xml:space="preserve"> ADDIN ZOTERO_ITEM CSL_CITATION {"citationID":"wMuzOzrE","properties":{"formattedCitation":"[5], [6]","plainCitation":"[5], [6]","noteIndex":0},"citationItems":[{"id":431,"uris":["http://zotero.org/users/8275165/items/F3J6YRB8"],"uri":["http://zotero.org/users/8275165/items/F3J6YRB8"],"itemData":{"id":431,"type":"article-journal","container-title":"Experimental Brain Research","DOI":"10.1007/s00221-008-1475-9","ISSN":"0014-4819, 1432-1106","issue":"3","journalAbbreviation":"Exp Brain Res","language":"en","page":"251-264","source":"DOI.org (Crossref)","title":"Avoiding moving obstacles","volume":"190","author":[{"family":"Aivar","given":"M. Pilar"},{"family":"Brenner","given":"Eli"},{"family":"Smeets","given":"Jeroen B. J."}],"issued":{"date-parts":[["2008",9]]}}},{"id":433,"uris":["http://zotero.org/users/8275165/items/BF2VZDET"],"uri":["http://zotero.org/users/8275165/items/BF2VZDET"],"itemData":{"id":433,"type":"article-journal","container-title":"Journal of Experimental Child Psychology","DOI":"10.1016/0022-0965(79)90109-7","ISSN":"00220965","issue":"1","journalAbbreviation":"Journal of Experimental Child Psychology","language":"en","page":"158-173","source":"DOI.org (Crossref)","title":"Observations on the development of reaching for moving objects","volume":"28","author":[{"family":"Hofsten","given":"Claes","non-dropping-particle":"von"},{"family":"Lindhagen","given":"Karin"}],"issued":{"date-parts":[["1979",8]]}}}],"schema":"https://github.com/citation-style-language/schema/raw/master/csl-citation.json"} </w:instrText>
+      </w:r>
+      <w:r>
+        <w:fldChar w:fldCharType="separate"/>
+      </w:r>
+      <w:r>
+        <w:rPr>
+          <w:rFonts w:cs="Calibri"/>
+        </w:rPr>
+        <w:t>[5], [6]</w:t>
+      </w:r>
+      <w:r>
+        <w:fldChar w:fldCharType="end"/>
+      </w:r>
+      <w:r>
+        <w:t>)</w:t>
+      </w:r>
+      <w:r>
+        <w:t xml:space="preserve"> and internal state (e.g., cause fear)</w:t>
+      </w:r>
+      <w:r>
+        <w:t xml:space="preserve"> (</w:t>
+      </w:r>
+      <w:r>
+        <w:fldChar w:fldCharType="begin"/>
+      </w:r>
+      <w:r>
+        <w:instrText xml:space="preserve"> ADDIN ZOTERO_ITEM CSL_CITATION {"citationID":"qU8S97wF","properties":{"formattedCitation":"[7]\\uc0\\u8211{}[9]","plainCitation":"[7]–[9]","noteIndex":0},"citationItems":[{"id":401,"uris":["http://zotero.org/users/8275165/items/V3L6Q66K"],"uri":["http://zotero.org/users/8275165/items/V3L6Q66K"],"itemData":{"id":401,"type":"article-journal","abstract":"Individuals with small animal and blood-injection-injury (BII) phobias respond to phobia-relevant stimuli with both fear and disgust. However, recent studies suggest that fear is the dominant emotional response in animal phobics whereas disgust is the primary emotional response in BII phobics. The present study examined emotional responding toward pictures of spiders, surgical procedures, and two categories of general disgust elicitors (rotting food and body products) among analogue spider phobics, BII phobics, and nonphobics. Dominant emotional responses to phobia-relevant stimuli clearly differentiated the groups, as spider phobics were more likely to be classiﬁed as primarily fearful when rating pictures of spiders (74%), whereas BII phobics were more likely to be classiﬁed as primarily disgusted when rating pictures of surgical procedures (78%). Discriminant function analyses revealed that disgust ratings, but not fear ratings, of the phobic pictures were signiﬁcant predictors of phobic group membership. Both phobic groups were characterized by elevated disgust sensitivity toward video and pictorial general disgust elicitors. Implications and suggestions for continued research examining fearful and disgusting stimuli in speciﬁc phobia are outlined.  2002 Elsevier Science Ltd. All rights reserved.","container-title":"Behaviour Research and Therapy","DOI":"10.1016/S0005-7967(01)00093-6","ISSN":"00057967","issue":"9","journalAbbreviation":"Behaviour Research and Therapy","language":"en","page":"1031-1046","source":"DOI.org (Crossref)","title":"Emotional responding to fearful and disgusting stimuli in specific phobics","volume":"40","author":[{"family":"Sawchuk","given":"Craig N"},{"family":"Lohr","given":"Jeffrey M"},{"family":"Westendorf","given":"David H"},{"family":"Meunier","given":"Suzanne A"},{"family":"Tolin","given":"David F"}],"issued":{"date-parts":[["2002",9]]}}},{"id":435,"uris":["http://zotero.org/users/8275165/items/H2ASLPBA"],"uri":["http://zotero.org/users/8275165/items/H2ASLPBA"],"itemData":{"id":435,"type":"article-journal","language":"en","page":"4","source":"Zotero","title":"Gender di¡erences in the processing of disgust- and fear-inducing pictures: an fMRI study","author":[{"family":"Schienle","given":"Anne"},{"family":"SchÌfer","given":"Axel"},{"family":"Stark","given":"Rudolf"},{"family":"Walter","given":"Bertram"},{"family":"Vaitl","given":"Dieter"}]}},{"id":"epJYdYoD/SNnXjFsA","uris":["http://zotero.org/users/8275165/items/BJSESNCW"],"uri":["http://zotero.org/users/8275165/items/BJSESNCW"],"itemData":{"id":403,"type":"article-journal","abstract":"Experimental emotion inductions provide the strongest causal evidence of the effects of emotions on psychological and physiological outcomes. In the present qualitative review, we evaluated five common experimental emotion induction techniques: visual stimuli, music, autobiographical recall, situational procedures, and imagery. For each technique, we discuss the extent to which they induce six basic emotions: anger, disgust, surprise, happiness, fear, and sadness. For each emotion, we discuss the relative influences of the induction methods on subjective emotional experience and physiological responses (e.g., heart rate, blood pressure). Based on the literature reviewed, we make emotion-specific recommendations for induction methods to use in experiments.","container-title":"Emotion Review","DOI":"10.1177/1754073917749016","ISSN":"1754-0739, 1754-0747","issue":"1","journalAbbreviation":"Emotion Review","language":"en","page":"87-97","source":"DOI.org (Crossref)","title":"Experimental Methods for Inducing Basic Emotions: A Qualitative Review","title-short":"Experimental Methods for Inducing Basic Emotions","volume":"11","author":[{"family":"Siedlecka","given":"Ewa"},{"family":"Denson","given":"Thomas F."}],"issued":{"date-parts":[["2019",1]]}}}],"schema":"https://github.com/citation-style-language/schema/raw/master/csl-citation.json"} </w:instrText>
+      </w:r>
+      <w:r>
+        <w:fldChar w:fldCharType="separate"/>
+      </w:r>
+      <w:r>
+        <w:rPr>
+          <w:rFonts w:cs="Calibri"/>
+        </w:rPr>
+        <w:t>[7]–[9]</w:t>
+      </w:r>
+      <w:r>
+        <w:fldChar w:fldCharType="end"/>
+      </w:r>
+      <w:r>
+        <w:t>)</w:t>
+      </w:r>
+      <w:r>
+        <w:t>.</w:t>
+      </w:r>
+      <w:r>
+        <w:t xml:space="preserve"> </w:t>
+      </w:r>
+      <w:r>
+        <w:t xml:space="preserve">Some of the </w:t>
+      </w:r>
+      <w:r>
+        <w:t>process</w:t>
+      </w:r>
+      <w:r>
+        <w:t>es</w:t>
+      </w:r>
+      <w:r>
+        <w:t xml:space="preserve"> </w:t>
+      </w:r>
+      <w:r>
+        <w:t>will also give rise to consciousness</w:t>
+      </w:r>
+      <w:r>
+        <w:t>,</w:t>
+      </w:r>
+      <w:r>
+        <w:t xml:space="preserve"> </w:t>
+      </w:r>
+      <w:r>
+        <w:t xml:space="preserve">making us </w:t>
+      </w:r>
+      <w:r>
+        <w:t xml:space="preserve">aware of </w:t>
+      </w:r>
+      <w:r>
+        <w:t xml:space="preserve">their </w:t>
+      </w:r>
+      <w:r>
+        <w:t xml:space="preserve">results </w:t>
+      </w:r>
+      <w:r>
+        <w:t>(</w:t>
+      </w:r>
+      <w:r>
+        <w:fldChar w:fldCharType="begin"/>
+      </w:r>
+      <w:r>
+        <w:instrText xml:space="preserve"> ADDIN ZOTERO_ITEM CSL_CITATION {"citationID":"veC6a9cI","properties":{"formattedCitation":"[10]\\uc0\\u8211{}[16]","plainCitation":"[10]–[16]","noteIndex":0},"citationItems":[{"id":405,"uris":["http://zotero.org/users/8275165/items/L5FSIXIJ"],"uri":["http://zotero.org/users/8275165/items/L5FSIXIJ"],"itemData":{"id":405,"type":"article-journal","container-title":"Cognition","DOI":"10.1016/S0010-0277(00)00123-2","ISSN":"00100277","issue":"1-2","language":"en","page":"1-37","source":"DOI.org (Crossref)","title":"Towards a cognitive neuroscience of consciousness: basic evidence and a workspace framework","title-short":"Towards a cognitive neuroscience of consciousness","volume":"79","author":[{"family":"Dehaene","given":"S"}],"issued":{"date-parts":[["2001",4]]}}},{"id":407,"uris":["http://zotero.org/users/8275165/items/FVQJASZ7"],"uri":["http://zotero.org/users/8275165/items/FVQJASZ7"],"itemData":{"id":407,"type":"article-journal","container-title":"Neuron","DOI":"10.1016/j.neuron.2011.03.018","ISSN":"08966273","issue":"2","journalAbbreviation":"Neuron","language":"en","page":"200-227","source":"DOI.org (Crossref)","title":"Experimental and Theoretical Approaches to Conscious Processing","volume":"70","author":[{"family":"Dehaene","given":"Stanislas"},{"family":"Changeux","given":"Jean-Pierre"}],"issued":{"date-parts":[["2011",4]]}}},{"id":409,"uris":["http://zotero.org/users/8275165/items/Z5K7IE8A"],"uri":["http://zotero.org/users/8275165/items/Z5K7IE8A"],"itemData":{"id":409,"type":"article-journal","container-title":"Neuron","DOI":"10.1016/j.neuron.2020.01.026","ISSN":"08966273","issue":"5","journalAbbreviation":"Neuron","language":"en","page":"776-798","source":"DOI.org (Crossref)","title":"Conscious Processing and the Global Neuronal Workspace Hypothesis","volume":"105","author":[{"family":"Mashour","given":"George A."},{"family":"Roelfsema","given":"Pieter"},{"family":"Changeux","given":"Jean-Pierre"},{"family":"Dehaene","given":"Stanislas"}],"issued":{"date-parts":[["2020",3]]}}},{"id":439,"uris":["http://zotero.org/users/8275165/items/8DPMKR6H"],"uri":["http://zotero.org/users/8275165/items/8DPMKR6H"],"itemData":{"id":439,"type":"article-journal","container-title":"Trends in Neurosciences","DOI":"10.1016/S0166-2236(00)01657-X","ISSN":"01662236","issue":"11","journalAbbreviation":"Trends in Neurosciences","language":"en","page":"571-579","source":"DOI.org (Crossref)","title":"The distinct modes of vision offered by feedforward and recurrent processing","volume":"23","author":[{"family":"Lamme","given":"Victor A.F."},{"family":"Roelfsema","given":"Pieter R."}],"issued":{"date-parts":[["2000",11]]}}},{"id":411,"uris":["http://zotero.org/users/8275165/items/CQBMNVUR"],"uri":["http://zotero.org/users/8275165/items/CQBMNVUR"],"itemData":{"id":411,"type":"article-journal","abstract":"The integrated information theory (IIT) starts from phenomenology and makes use of thought experiments to claim that consciousness is integrated information. Speciﬁcally: (i) the quantity of consciousness corresponds to the amount of integrated information generated by a complex of elements; (ii) the quality of experience is speciﬁed by the set of informational relationships generated within that complex. Integrated information (</w:instrText>
+      </w:r>
+      <w:r>
+        <w:rPr>
+          <w:rFonts w:ascii="Cambria Math" w:hAnsi="Cambria Math" w:cs="Cambria Math"/>
+        </w:rPr>
+        <w:instrText>⌽</w:instrText>
+      </w:r>
+      <w:r>
+        <w:instrText>) is de</w:instrText>
+      </w:r>
+      <w:r>
+        <w:rPr>
+          <w:rFonts w:cs="Calibri"/>
+        </w:rPr>
+        <w:instrText>ﬁ</w:instrText>
+      </w:r>
+      <w:r>
+        <w:instrText xml:space="preserve">ned as the amount of information generated by a complex of elements, above and beyond the information generated by its parts. Qualia space (Q) is a space where each axis represents a possible state of the complex, each point is a probability distribution of its states, and arrows between points represent the informational relationships among its elements generated by causal mechanisms (connections). Together, the set of informational relationships within a complex constitute a shape in Q that completely and univocally speciﬁes a particular experience. Several observations concerning the neural substrate of consciousness fall naturally into place within the IIT framework. Among them are the association of consciousness with certain neural systems rather than with others; the fact that neural processes underlying consciousness can inﬂuence or be inﬂuenced by neural processes that remain unconscious; the reduction of consciousness during dreamless sleep and generalized seizures; and the distinct role of different cortical architectures in affecting the quality of experience. Equating consciousness with integrated information carries several implications for our view of nature.","container-title":"The Biological Bulletin","DOI":"10.2307/25470707","ISSN":"0006-3185, 1939-8697","issue":"3","journalAbbreviation":"The Biological Bulletin","language":"en","page":"216-242","source":"DOI.org (Crossref)","title":"Consciousness as Integrated Information: a Provisional Manifesto","title-short":"Consciousness as Integrated Information","volume":"215","author":[{"family":"Tononi","given":"Giulio"}],"issued":{"date-parts":[["2008",12]]}}},{"id":413,"uris":["http://zotero.org/users/8275165/items/RD5QEWTT"],"uri":["http://zotero.org/users/8275165/items/RD5QEWTT"],"itemData":{"id":413,"type":"article-journal","abstract":"In this Opinion article, we discuss how integrated information theory accounts for several aspects of the relationship between consciousness and the brain. Integrated information theory starts from the essential properties of phenomenal experience, from which it derives the requirements for the physical substrate of consciousness. It argues that the physical substrate of consciousness must be a maximum of intrinsic cause–effect power and provides a means to determine, in principle, the quality and quantity of experience. The theory leads to some counterintuitive predictions and can be used to develop new tools for assessing consciousness in non-communicative patients.","container-title":"Nature Reviews Neuroscience","DOI":"10.1038/nrn.2016.44","ISSN":"1471-003X, 1471-0048","issue":"7","journalAbbreviation":"Nat Rev Neurosci","language":"en","page":"450-461","source":"DOI.org (Crossref)","title":"Integrated information theory: from consciousness to its physical substrate","title-short":"Integrated information theory","volume":"17","author":[{"family":"Tononi","given":"Giulio"},{"family":"Boly","given":"Melanie"},{"family":"Massimini","given":"Marcello"},{"family":"Koch","given":"Christof"}],"issued":{"date-parts":[["2016",7]]}}},{"id":415,"uris":["http://zotero.org/users/8275165/items/WPBZDA4H"],"uri":["http://zotero.org/users/8275165/items/WPBZDA4H"],"itemData":{"id":415,"type":"article-journal","container-title":"Trends in Cognitive Sciences","DOI":"10.1016/j.tics.2019.06.009","ISSN":"13646613","issue":"9","journalAbbreviation":"Trends in Cognitive Sciences","language":"en","page":"754-768","source":"DOI.org (Crossref)","title":"Understanding the Higher-Order Approach to Consciousness","volume":"23","author":[{"family":"Brown","given":"Richard"},{"family":"Lau","given":"Hakwan"},{"family":"LeDoux","given":"Joseph E."}],"issued":{"date-parts":[["2019",9]]}}}],"schema":"https://github.com/citation-style-language/schema/raw/master/csl-citation.json"} </w:instrText>
+      </w:r>
+      <w:r>
+        <w:fldChar w:fldCharType="separate"/>
+      </w:r>
+      <w:r>
+        <w:rPr>
+          <w:rFonts w:cs="Calibri"/>
+        </w:rPr>
+        <w:t>[10]–[16]</w:t>
+      </w:r>
+      <w:r>
+        <w:fldChar w:fldCharType="end"/>
+      </w:r>
+      <w:r>
+        <w:t xml:space="preserve">) </w:t>
+      </w:r>
+      <w:r>
+        <w:t>(e.g., perceive the flying ball)</w:t>
+      </w:r>
+      <w:r>
+        <w:t>,</w:t>
+      </w:r>
+      <w:r>
+        <w:t xml:space="preserve"> </w:t>
+      </w:r>
+      <w:r>
+        <w:t xml:space="preserve">while </w:t>
+      </w:r>
+      <w:r>
+        <w:t xml:space="preserve">others </w:t>
+      </w:r>
+      <w:r>
+        <w:t>will not (e.g., miss a voice shouting "Duck!" when extremely occupied by a very engaging game on your smartphone)</w:t>
+      </w:r>
+      <w:r>
+        <w:t xml:space="preserve"> (</w:t>
+      </w:r>
+      <w:r>
+        <w:fldChar w:fldCharType="begin"/>
+      </w:r>
+      <w:r>
+        <w:instrText xml:space="preserve"> ADDIN ZOTERO_ITEM CSL_CITATION {"citationID":"GtysGaNv","properties":{"formattedCitation":"[17]\\uc0\\u8211{}[19]","plainCitation":"[17]–[19]","noteIndex":0},"citationItems":[{"id":417,"uris":["http://zotero.org/users/8275165/items/LWJF4CAL"],"uri":["http://zotero.org/users/8275165/items/LWJF4CAL"],"itemData":{"id":417,"type":"article-journal","container-title":"WIREs Cognitive Science","DOI":"10.1002/wcs.130","ISSN":"1939-5078, 1939-5086","issue":"5","journalAbbreviation":"WIREs Cogn Sci","language":"en","page":"529-546","source":"DOI.org (Crossref)","title":"Change blindness and inattentional blindness","volume":"2","author":[{"family":"Jensen","given":"Melinda S."},{"family":"Yao","given":"Richard"},{"family":"Street","given":"Whitney N."},{"family":"Simons","given":"Daniel J."}],"issued":{"date-parts":[["2011",9]]}}},{"id":441,"uris":["http://zotero.org/users/8275165/items/97H7WNXC"],"uri":["http://zotero.org/users/8275165/items/97H7WNXC"],"itemData":{"id":441,"type":"article-journal","container-title":"Trends in Cognitive Sciences","DOI":"10.1016/S1364-6613(97)01094-2","ISSN":"13646613","issue":"8","journalAbbreviation":"Trends in Cognitive Sciences","language":"en","page":"291-296","source":"DOI.org (Crossref)","title":"The attentional blink","volume":"1","author":[{"family":"Shapiro","given":"K.L."},{"family":"Raymond","given":"J.E."},{"family":"Arnell","given":"K.M."}],"issued":{"date-parts":[["1997",11]]}}},{"id":443,"uris":["http://zotero.org/users/8275165/items/CKH4GFER"],"uri":["http://zotero.org/users/8275165/items/CKH4GFER"],"itemData":{"id":443,"type":"article-journal","abstract":"Three experiments are described which use RSVP (rapid serial visual presentation) to demonstrate a new cognitive phenomenon called “repetition blindness”. Subjects have difficulty detecting repeated words-even when the two occurrences are nonconsecutive and differ in case (Experiment 1). In immediate verbatim recall of sentences (Experiment 2), subjects selectively omitted second instances of repeated words, sacrificing the meaning and grammaticality of the sentence. In Experiment 3, recognition threshold for the last word in a list was lowered, not elevated, when that word had also occurred earlier in the same list. Thus, repetition blindness does not result from a refractory period for recognition of second occurrences. These findings support a distinction between the perceptual processes of (i) recognizing a word as’being of a certain type, and (ii) individuating a word as a particular token of that type: repetition blindness occurs when words are recognized as types but not individuated as tokens.","container-title":"Cognition","DOI":"10.1016/0010-0277(87)90016-3","ISSN":"00100277","issue":"2","journalAbbreviation":"Cognition","language":"en","page":"117-143","source":"DOI.org (Crossref)","title":"Repetition blindness: Type recognition without token individuation","title-short":"Repetition blindness","volume":"27","author":[{"family":"Kanwisher","given":"Nancy G."}],"issued":{"date-parts":[["1987",11]]}}}],"schema":"https://github.com/citation-style-language/schema/raw/master/csl-citation.json"} </w:instrText>
+      </w:r>
+      <w:r>
+        <w:fldChar w:fldCharType="separate"/>
+      </w:r>
+      <w:r>
+        <w:rPr>
+          <w:rFonts w:cs="Calibri"/>
+        </w:rPr>
+        <w:t>[17]–[19]</w:t>
+      </w:r>
+      <w:r>
+        <w:fldChar w:fldCharType="end"/>
+      </w:r>
+      <w:r>
+        <w:t>)</w:t>
+      </w:r>
+      <w:r>
+        <w:t>.</w:t>
+      </w:r>
+      <w:r>
+        <w:t xml:space="preserve"> </w:t>
+      </w:r>
+      <w:r>
+        <w:t>The</w:t>
+      </w:r>
+      <w:r>
+        <w:t xml:space="preserve"> latter </w:t>
+      </w:r>
+      <w:r>
+        <w:t xml:space="preserve">will be </w:t>
+      </w:r>
+      <w:r>
+        <w:t xml:space="preserve">called </w:t>
+      </w:r>
+      <w:r>
+        <w:t>unconscious (UC) process</w:t>
+      </w:r>
+      <w:r>
+        <w:t>es</w:t>
+      </w:r>
+      <w:r>
+        <w:t xml:space="preserve"> </w:t>
+      </w:r>
+      <w:commentRangeStart w:id="0"/>
+      <w:r>
+        <w:t>(</w:t>
+      </w:r>
+      <w:r>
+        <w:fldChar w:fldCharType="begin"/>
+      </w:r>
+      <w:r>
+        <w:instrText xml:space="preserve"> ADDIN ZOTERO_ITEM CSL_CITATION {"citationID":"8mbQgt22","properties":{"formattedCitation":"[20]\\uc0\\u8211{}[22]","plainCitation":"[20]–[22]","noteIndex":0},"citationItems":[{"id":277,"uris":["http://zotero.org/users/8275165/items/CPHT6W9I"],"uri":["http://zotero.org/users/8275165/items/CPHT6W9I"],"itemData":{"id":277,"type":"article-journal","abstract":"Understanding the extent and limits of non-conscious processing is an important step on the road to a thorough understanding of the cognitive and cerebral correlates of conscious perception. In this article, we present a critical review of research on subliminal perception during masking and other related experimental conditions. Although initially controversial, the possibility that a broad variety of processes can be activated by a non-reportable stimulus is now well established. Behavioural findings of subliminal priming indicate that a masked word or digit can have an influence on perceptual, lexical and semantic levels, while neuroimaging directly visualizes the brain activation that it evokes in several cortical areas. This activation is often attenuated under subliminal presentation conditions compared to consciously reportable conditions, but there are sufficiently many exceptions, in paradigms such as the attentional blink, to indicate that high activation,\n              per se\n              , is not a sufficient condition for conscious access to occur. We conclude by arguing that for a stimulus to reach consciousness, two factors are jointly needed: (i) the input stimulus must have enough strength (which can be prevented by masking) and (ii) it must receive top-down attention (which can be prevented by drawing attention to another stimulus or task). This view leads to a distinction between two types of non-conscious processes, which we call subliminal and preconscious. According to us, maintaining this distinction is essential in order to make sense of the growing neuroimaging data on the neural correlates of consciousness.","container-title":"Philosophical Transactions of the Royal Society B: Biological Sciences","DOI":"10.1098/rstb.2007.2093","ISSN":"0962-8436, 1471-2970","issue":"1481","journalAbbreviation":"Phil. Trans. R. Soc. B","language":"en","page":"857-875","source":"DOI.org (Crossref)","title":"Levels of processing during non-conscious perception: a critical review of visual masking","title-short":"Levels of processing during non-conscious perception","volume":"362","author":[{"family":"Kouider","given":"Sid"},{"family":"Dehaene","given":"Stanislas"}],"issued":{"date-parts":[["2007",5,29]]}}},{"id":391,"uris":["http://zotero.org/users/8275165/items/IF62B5Z2"],"uri":["http://zotero.org/users/8275165/items/IF62B5Z2"],"itemData":{"id":391,"type":"article-journal","abstract":"The unconscious mind is still viewed by many psychological scientists as the shadow of a ‘‘real’’ conscious mind, though there now exists substantial evidence that the unconscious is not identiﬁably less ﬂexible, complex, controlling, deliberative, or action-oriented than is its counterpart. This ‘‘conscious-centric’’ bias is due in part to the operational deﬁnition within cognitive psychology that equates unconscious with subliminal. We review the evidence challenging this restricted view of the unconscious emerging from contemporary social cognition research, which has traditionally deﬁned the unconscious in terms of its unintentional nature; this research has demonstrated the existence of several independent unconscious behavioral guidance systems: perceptual, evaluative, and motivational. From this perspective, it is concluded that in both phylogeny and ontogeny, actions of an unconscious mind precede the arrival of a conscious mind—that action precedes reﬂection.","container-title":"The Unconscious Mind","issue":"1","language":"en","page":"7","source":"Zotero","title":"The Unconscious Mind","volume":"3","author":[{"family":"Bargh","given":"John A"},{"family":"Morsella","given":"Ezequiel"}]}},{"id":419,"uris":["http://zotero.org/users/8275165/items/BWGQVEIT"],"uri":["http://zotero.org/users/8275165/items/BWGQVEIT"],"itemData":{"id":419,"type":"article-journal","language":"en","page":"8","source":"Zotero","title":"The Cognitive Unconscious","volume":"237","author":[{"family":"Kihlstrom","given":"John F"}]}}],"schema":"https://github.com/citation-style-language/schema/raw/master/csl-citation.json"} </w:instrText>
+      </w:r>
+      <w:r>
+        <w:fldChar w:fldCharType="separate"/>
+      </w:r>
+      <w:r>
+        <w:rPr>
+          <w:rFonts w:cs="Calibri"/>
+        </w:rPr>
+        <w:t>[20]–[22]</w:t>
+      </w:r>
+      <w:r>
+        <w:fldChar w:fldCharType="end"/>
+      </w:r>
+      <w:commentRangeEnd w:id="0"/>
+      <w:r>
+        <w:rPr>
+          <w:rStyle w:val="CommentReference"/>
+        </w:rPr>
+        <w:commentReference w:id="0"/>
+      </w:r>
+      <w:r>
+        <w:t>).</w:t>
       </w:r>
     </w:p>
     <w:p>
       <w:pPr>
         <w:pStyle w:val="NoSpacing"/>
-        <w:numPr>
-          <w:ilvl w:val="0"/>
-          <w:numId w:val="1"/>
-        </w:numPr>
-        <w:bidi w:val="0"/>
-      </w:pPr>
-      <w:r>
-        <w:t>Then I present papers that used motion tracking to probe the UC and papers that used both motion tracking and keyboard.</w:t>
+        <w:bidi w:val="0"/>
+      </w:pPr>
+      <w:r>
+        <w:t xml:space="preserve">To study </w:t>
+      </w:r>
+      <w:r>
+        <w:t xml:space="preserve">UC processing </w:t>
+      </w:r>
+      <w:r>
+        <w:t xml:space="preserve">one must ascertain </w:t>
+      </w:r>
+      <w:r>
+        <w:t xml:space="preserve">awareness isn't evoked by </w:t>
+      </w:r>
+      <w:r>
+        <w:t xml:space="preserve">diverting attention away from </w:t>
+      </w:r>
+      <w:r>
+        <w:t xml:space="preserve">a </w:t>
+      </w:r>
+      <w:r>
+        <w:t>stimulus</w:t>
+      </w:r>
+      <w:r>
+        <w:t xml:space="preserve"> (</w:t>
+      </w:r>
+      <w:r>
+        <w:fldChar w:fldCharType="begin"/>
+      </w:r>
+      <w:r>
+        <w:instrText xml:space="preserve"> ADDIN ZOTERO_ITEM CSL_CITATION {"citationID":"oEXDnVWP","properties":{"formattedCitation":"[25], [26]","plainCitation":"[25], [26]","noteIndex":0},"citationItems":[{"id":447,"uris":["http://zotero.org/users/8275165/items/E7UNV3M8"],"uri":["http://zotero.org/users/8275165/items/E7UNV3M8"],"itemData":{"id":447,"type":"article-journal","abstract":"We investigated the effects of divided attention during walking. Individuals were classiﬁed based on whether they were walking while talking on a cell phone, listening to an MP3 player, walking without any electronics or walking in a pair. In the ﬁrst study, we found that cell phone users walked more slowly, changed directions more frequently, and were less likely to acknowledge other people than individuals in the other conditions. In the second study, we found that cell phone users were less likely to notice an unusual activity along their walking route (a unicycling clown). Cell phone usage may cause inattentional blindness even during a simple activity that should require few cognitive resources. Copyright # 2009 John Wiley &amp; Sons, Ltd.","container-title":"Applied Cognitive Psychology","DOI":"10.1002/acp.1638","ISSN":"08884080, 10990720","issue":"5","journalAbbreviation":"Appl. Cognit. Psychol.","language":"en","page":"597-607","source":"DOI.org (Crossref)","title":"Did you see the unicycling clown? Inattentional blindness while walking and talking on a cell phone","title-short":"Did you see the unicycling clown?","volume":"24","author":[{"family":"Hyman","given":"Ira E."},{"family":"Boss","given":"S. Matthew"},{"family":"Wise","given":"Breanne M."},{"family":"McKenzie","given":"Kira E."},{"family":"Caggiano","given":"Jenna M."}],"issued":{"date-parts":[["2009",10,19]]}}},{"id":451,"uris":["http://zotero.org/users/8275165/items/U5UUAXB7"],"uri":["http://zotero.org/users/8275165/items/U5UUAXB7"],"itemData":{"id":451,"type":"article-journal","container-title":"Psychonomic Bulletin &amp; Review","DOI":"10.3758/BF03194041","ISSN":"1069-9384, 1531-5320","issue":"1","journalAbbreviation":"Psychonomic Bulletin &amp; Review","language":"en","page":"142-147","source":"DOI.org (Crossref)","title":"Executive working memory load induces inattentional blindness","volume":"14","author":[{"family":"Fougnie","given":"Daryl"},{"family":"Marois","given":"René"}],"issued":{"date-parts":[["2007",2]]}}}],"schema":"https://github.com/citation-style-language/schema/raw/master/csl-citation.json"} </w:instrText>
+      </w:r>
+      <w:r>
+        <w:fldChar w:fldCharType="separate"/>
+      </w:r>
+      <w:r>
+        <w:rPr>
+          <w:rFonts w:cs="Calibri"/>
+        </w:rPr>
+        <w:t>[25], [26]</w:t>
+      </w:r>
+      <w:r>
+        <w:fldChar w:fldCharType="end"/>
+      </w:r>
+      <w:r>
+        <w:t>),</w:t>
+      </w:r>
+      <w:r>
+        <w:t xml:space="preserve"> </w:t>
+      </w:r>
+      <w:r>
+        <w:t xml:space="preserve">presenting </w:t>
+      </w:r>
+      <w:r>
+        <w:t xml:space="preserve">a </w:t>
+      </w:r>
+      <w:r>
+        <w:t>stimulus very weakly</w:t>
+      </w:r>
+      <w:r>
+        <w:t xml:space="preserve"> (</w:t>
+      </w:r>
+      <w:r>
+        <w:fldChar w:fldCharType="begin"/>
+      </w:r>
+      <w:r>
+        <w:instrText xml:space="preserve"> ADDIN ZOTERO_ITEM CSL_CITATION {"citationID":"0I3Ids0U","properties":{"formattedCitation":"[27], [28]","plainCitation":"[27], [28]","noteIndex":0},"citationItems":[{"id":421,"uris":["http://zotero.org/users/8275165/items/ZRZA4HNA"],"uri":["http://zotero.org/users/8275165/items/ZRZA4HNA"],"itemData":{"id":421,"type":"article-journal","abstract":"Numerous studies have reported subliminal repetition and semantic priming in the visual modality. We transferred this paradigm to the auditory modality. Prime awareness was manipulated by a reduction of sound intensity level. Uncategorized prime words (according to a post-test) were followed by semantically related, unrelated, or repeated target words (presented without intensity reduction) and participants performed a lexical decision task (LDT). Participants with slower reaction times in the LDT showed semantic priming (faster reaction times for semantically related compared to unrelated targets) and negative repetition priming (slower reaction times for repeated compared to semantically related targets). This is the first report of semantic priming in the auditory modality without conscious categorization of the prime.","container-title":"PLoS ONE","DOI":"10.1371/journal.pone.0020273","ISSN":"1932-6203","issue":"5","journalAbbreviation":"PLoS ONE","language":"en","page":"e20273","source":"DOI.org (Crossref)","title":"Subliminal Semantic Priming in Speech","volume":"6","author":[{"family":"Daltrozzo","given":"Jérôme"},{"family":"Signoret","given":"Carine"},{"family":"Tillmann","given":"Barbara"},{"family":"Perrin","given":"Fabien"}],"editor":[{"family":"Moreno","given":"Yamir"}],"issued":{"date-parts":[["2011",5,31]]}}},{"id":423,"uris":["http://zotero.org/users/8275165/items/4MS8B6PH"],"uri":["http://zotero.org/users/8275165/items/4MS8B6PH"],"itemData":{"id":423,"type":"article-journal","abstract":"It is widely accepted that unconscious processes can modulate judgments and behavior, but do such inﬂuences affect one’s daily interactions with other people? Given that olfactory information has relatively direct access to cortical and subcortical emotional circuits, we tested whether the affective content of subliminal odors alters social preferences. Participants rated the likeability of neutral faces after smelling pleasant, neutral, or unpleasant odors delivered below detection thresholds. Odor affect signiﬁcantly shifted likeability ratings only for those participants lacking conscious awareness of the smells, as veriﬁed by chance-level trial-by-trial performance on an odor-detection task. Across participants, the magnitude of this priming effect decreased as sensitivity for odor detection increased. In contrast, heart rate responses tracked odor valence independently of odor awareness. These results indicate that social preferences are subject to inﬂuences from odors that escape awareness, whereas the availability of conscious odor information may disrupt such effects.","container-title":"Psychological Science","DOI":"10.1111/j.1467-9280.2007.02023.x","ISSN":"0956-7976, 1467-9280","issue":"12","journalAbbreviation":"Psychol Sci","language":"en","page":"1044-1049","source":"DOI.org (Crossref)","title":"Subliminal Smells can Guide Social Preferences","volume":"18","author":[{"family":"Li","given":"Wen"},{"family":"Moallem","given":"Isabel"},{"family":"Paller","given":"Ken A."},{"family":"Gottfried","given":"Jay A."}],"issued":{"date-parts":[["2007",12]]}}}],"schema":"https://github.com/citation-style-language/schema/raw/master/csl-citation.json"} </w:instrText>
+      </w:r>
+      <w:r>
+        <w:fldChar w:fldCharType="separate"/>
+      </w:r>
+      <w:r>
+        <w:rPr>
+          <w:rFonts w:cs="Calibri"/>
+        </w:rPr>
+        <w:t>[27], [28]</w:t>
+      </w:r>
+      <w:r>
+        <w:fldChar w:fldCharType="end"/>
+      </w:r>
+      <w:r>
+        <w:t>),</w:t>
+      </w:r>
+      <w:r>
+        <w:t xml:space="preserve"> </w:t>
+      </w:r>
+      <w:r>
+        <w:t xml:space="preserve">or suppressing </w:t>
+      </w:r>
+      <w:r>
+        <w:t xml:space="preserve">a </w:t>
+      </w:r>
+      <w:r>
+        <w:t>stimulus</w:t>
+      </w:r>
+      <w:r>
+        <w:t xml:space="preserve"> (</w:t>
+      </w:r>
+      <w:r>
+        <w:fldChar w:fldCharType="begin"/>
+      </w:r>
+      <w:r>
+        <w:instrText xml:space="preserve"> ADDIN ZOTERO_ITEM CSL_CITATION {"citationID":"R7Sqm3oq","properties":{"formattedCitation":"[29]\\uc0\\u8211{}[34]","plainCitation":"[29]–[34]","noteIndex":0},"citationItems":[{"id":453,"uris":["http://zotero.org/users/8275165/items/GNJVBIM2"],"uri":["http://zotero.org/users/8275165/items/GNJVBIM2"],"itemData":{"id":453,"type":"article-journal","abstract":"Numerous non-invasive experimental ‘‘blinding’’ methods exist for suppressing the phenomenal awareness of visual stimuli. Not all of these suppressive methods occur at, and thus index, the same level of unconscious visual processing. This suggests that a functional hierarchy of unconscious visual processing can in principle be established. The empirical results of extant studies that have used a number of different methods and additional reasonable theoretical considerations suggest the following tentative hierarchy. At the highest levels in this hierarchy is unconscious processing indexed by object-substitution masking. The functional levels indexed by crowding, the attentional blink (and other attentional blinding methods), backward pattern masking, metacontrast masking, continuous ﬂash suppression, sandwich masking, and single-ﬂash interocular suppression, fall at progressively lower levels, while unconscious processing at the lowest levels is indexed by eyebased binocular-rivalry suppression. Although unconscious processing levels indexed by additional blinding methods is yet to be determined, a tentative placement at lower levels in the hierarchy is also given for unconscious processing indexed by Troxler fading and adaptation-induced blindness, and at higher levels in the hierarchy indexed by attentional blinding effects in addition to the level indexed by the attentional blink. The full mapping of levels in the functional hierarchy onto cortical activation sites and levels is yet to be determined. The existence of such a hierarchy bears importantly on the search for, and the distinctions between, neural correlates of conscious and unconscious vision.","container-title":"Consciousness and Cognition","DOI":"10.1016/j.concog.2015.01.012","ISSN":"10538100","journalAbbreviation":"Consciousness and Cognition","language":"en","page":"234-250","source":"DOI.org (Crossref)","title":"Psychophysical “blinding” methods reveal a functional hierarchy of unconscious visual processing","volume":"35","author":[{"family":"Breitmeyer","given":"Bruno G."}],"issued":{"date-parts":[["2015",9]]}}},{"id":455,"uris":["http://zotero.org/users/8275165/items/PE64N46M"],"uri":["http://zotero.org/users/8275165/items/PE64N46M"],"itemData":{"id":455,"type":"article-journal","container-title":"Trends in Cognitive Sciences","DOI":"10.1016/j.tics.2005.06.012","ISSN":"13646613","issue":"8","journalAbbreviation":"Trends in Cognitive Sciences","language":"en","page":"381-388","source":"DOI.org (Crossref)","title":"Psychophysical magic: rendering the visible ‘invisible’","title-short":"Psychophysical magic","volume":"9","author":[{"family":"Kim","given":"Chai-Youn"},{"family":"Blake","given":"Randolph"}],"issued":{"date-parts":[["2005",8]]}}},{"id":459,"uris":["http://zotero.org/users/8275165/items/NL8CUKE7"],"uri":["http://zotero.org/users/8275165/items/NL8CUKE7"],"itemData":{"id":459,"type":"article-journal","abstract":"The aim of this work was to study the relationship between cortical activity and visual perception. To do so, we developed a psychophysical technique that is able to dissociate the visual percept from the visual stimulus and thus distinguish brain activity reflecting the perceptual state from that reflecting other stages of stimulus processing. We used dichoptic color fusion to make identical monocular stimuli of opposite color contrast “disappear” at the binocular level and thus become “invisible” as far as conscious visual perception is concerned. By imaging brain activity in subjects during a discrimination task between face and house stimuli presented in this way, we found that house-specific and face-specific brain areas are always activated in a stimulus-specific way regardless of whether the stimuli are perceived. Absolute levels of cortical activation, however, were lower with invisible stimulation compared with visible stimulation. We conclude that there is no terminal “perceptual” area in the visual brain, but that the brain regions involved in processing a visual stimulus are also involved in its perception, the difference between the two being dictated by a higher level of activity in the specific brain region when the stimulus is perceived.","container-title":"Proceedings of the National Academy of Sciences","DOI":"10.1073/pnas.142305699","ISSN":"0027-8424, 1091-6490","issue":"14","journalAbbreviation":"Proc. Natl. Acad. Sci. U.S.A.","language":"en","page":"9527-9532","source":"DOI.org (Crossref)","title":"The relationship between cortical activation and perception investigated with invisible stimuli","volume":"99","author":[{"family":"Moutoussis","given":"K."},{"family":"Zeki","given":"S."}],"issued":{"date-parts":[["2002",7,9]]}}},{"id":461,"uris":["http://zotero.org/users/8275165/items/2SF8P8YI"],"uri":["http://zotero.org/users/8275165/items/2SF8P8YI"],"itemData":{"id":461,"type":"article-journal","container-title":"Nature Neuroscience","DOI":"10.1038/nn1500","ISSN":"1097-6256, 1546-1726","issue":"8","journalAbbreviation":"Nat Neurosci","language":"en","page":"1096-1101","source":"DOI.org (Crossref)","title":"Continuous flash suppression reduces negative afterimages","volume":"8","author":[{"family":"Tsuchiya","given":"Naotsugu"},{"family":"Koch","given":"Christof"}],"issued":{"date-parts":[["2005",8]]}}},{"id":425,"uris":["http://zotero.org/users/8275165/items/JAV5PJEU"],"uri":["http://zotero.org/users/8275165/items/JAV5PJEU"],"itemData":{"id":425,"type":"article-journal","container-title":"Cognitive, Affective, &amp; Behavioral Neuroscience","DOI":"10.3758/s13415-012-0133-7","ISSN":"1530-7026, 1531-135X","issue":"1","journalAbbreviation":"Cogn Affect Behav Neurosci","language":"en","page":"94-101","source":"DOI.org (Crossref)","title":"Affect of the unconscious: Visually suppressed angry faces modulate our decisions","title-short":"Affect of the unconscious","volume":"13","author":[{"family":"Almeida","given":"Jorge"},{"family":"Pajtas","given":"Petra E."},{"family":"Mahon","given":"Bradford Z."},{"family":"Nakayama","given":"Ken"},{"family":"Caramazza","given":"Alfonso"}],"issued":{"date-parts":[["2013",3]]}}},{"id":427,"uris":["http://zotero.org/users/8275165/items/VBZWWCFN"],"uri":["http://zotero.org/users/8275165/items/VBZWWCFN"],"itemData":{"id":427,"type":"article-journal","language":"en","page":"4","source":"Zotero","title":"Imaging unconscious semantic priming","volume":"395","author":[{"family":"Dehaene","given":"Stanislas"},{"family":"Naccache","given":"Lionel"},{"family":"Clec’H","given":"Gurvan Le"},{"family":"Koechlin","given":"Etienne"},{"family":"Mueller","given":"Michael"},{"family":"Dehaene-Lambertz","given":"Ghislaine"}],"issued":{"date-parts":[["1998"]]}}}],"schema":"https://github.com/citation-style-language/schema/raw/master/csl-citation.json"} </w:instrText>
+      </w:r>
+      <w:r>
+        <w:fldChar w:fldCharType="separate"/>
+      </w:r>
+      <w:r>
+        <w:rPr>
+          <w:rFonts w:cs="Calibri"/>
+        </w:rPr>
+        <w:t>[29]–[34]</w:t>
+      </w:r>
+      <w:r>
+        <w:fldChar w:fldCharType="end"/>
+      </w:r>
+      <w:r>
+        <w:t>).</w:t>
       </w:r>
     </w:p>
     <w:p>
       <w:pPr>
         <w:pStyle w:val="NoSpacing"/>
-        <w:numPr>
-          <w:ilvl w:val="0"/>
-          <w:numId w:val="1"/>
-        </w:numPr>
-        <w:bidi w:val="0"/>
-      </w:pPr>
-      <w:r>
-        <w:t>Finally I present Xiao's paper where he compared mouse tracking to keyboard</w:t>
-      </w:r>
-      <w:r>
-        <w:t>. I elaborate on the advantages of motion tracking over mouse tracking and review some of the pitfalls in Xiao's awareness measurements.</w:t>
+        <w:bidi w:val="0"/>
+      </w:pPr>
+      <w:r>
+        <w:t xml:space="preserve">All three methods </w:t>
+      </w:r>
+      <w:r>
+        <w:t xml:space="preserve">decrease the likelihood of evoking awareness by </w:t>
+      </w:r>
+      <w:r>
+        <w:t>reduc</w:t>
+      </w:r>
+      <w:r>
+        <w:t>ing</w:t>
+      </w:r>
+      <w:r>
+        <w:t xml:space="preserve"> the</w:t>
+      </w:r>
+      <w:r>
+        <w:t xml:space="preserve"> brain's response to the stimuli</w:t>
+      </w:r>
+      <w:r>
+        <w:t xml:space="preserve"> </w:t>
+      </w:r>
+      <w:commentRangeStart w:id="1"/>
+      <w:r>
+        <w:t>(</w:t>
+      </w:r>
+      <w:commentRangeEnd w:id="1"/>
+      <w:r>
+        <w:rPr>
+          <w:rStyle w:val="CommentReference"/>
+        </w:rPr>
+        <w:commentReference w:id="1"/>
+      </w:r>
+      <w:r>
+        <w:fldChar w:fldCharType="begin"/>
+      </w:r>
+      <w:r>
+        <w:instrText xml:space="preserve"> ADDIN ZOTERO_ITEM CSL_CITATION {"citationID":"44kRfrvD","properties":{"formattedCitation":"[35]","plainCitation":"[35]","noteIndex":0},"citationItems":[{"id":465,"uris":["http://zotero.org/users/8275165/items/MUASDDH4"],"uri":["http://zotero.org/users/8275165/items/MUASDDH4"],"itemData":{"id":465,"type":"article-journal","abstract":"One problem of interpreting research on subconscious processing is the possibility that participants are weakly conscious of the stimuli. Here, we compared the fMRI BOLD response in healthy adults to clearly visible single letters (supraliminal presentation) with the response to letters presented in the absence of any behavioural evidence of visibility (subliminal presentation). No letter catch trials served as a control condition. Forced-choice responses did not diﬀer from chance when letter-to-background contrast was low, whereas they were almost 100% correct when contrast was high. A comparison of fMRI BOLD signals for supraliminal and subliminal letters with the control trials revealed a signal increase in left BA 37 (fusiform gyrus). Comparison of supraliminal with subliminal letters showed a signiﬁcant increase in the right inferior frontal gyrus (BA 44, partly extending to BA 9 and BA 45, as well as BA 46). Finally, a comparison of subliminal with supraliminal letters showed increases in the left middle temporal gyrus (BA 21) and the right extrastriate cortex (BA 19).","container-title":"Consciousness and Cognition","DOI":"10.1016/j.concog.2008.01.008","ISSN":"10538100","issue":"3","journalAbbreviation":"Consciousness and Cognition","language":"en","page":"699-713","source":"DOI.org (Crossref)","title":"Neural correlates of subliminal and supraliminal letter processing—An event-related fMRI study","volume":"17","author":[{"family":"Heinzel","given":"A."},{"family":"Hautzel","given":"H."},{"family":"Poeppel","given":"T.D."},{"family":"Boers","given":"F."},{"family":"Beu","given":"M."},{"family":"Mueller","given":"H.-W."}],"issued":{"date-parts":[["2008",9]]}}}],"schema":"https://github.com/citation-style-language/schema/raw/master/csl-citation.json"} </w:instrText>
+      </w:r>
+      <w:r>
+        <w:fldChar w:fldCharType="separate"/>
+      </w:r>
+      <w:r>
+        <w:rPr>
+          <w:rFonts w:cs="Calibri"/>
+        </w:rPr>
+        <w:t>[35]</w:t>
+      </w:r>
+      <w:r>
+        <w:fldChar w:fldCharType="end"/>
+      </w:r>
+      <w:r>
+        <w:t>)</w:t>
+      </w:r>
+      <w:r>
+        <w:t>.</w:t>
+      </w:r>
+      <w:r>
+        <w:t xml:space="preserve"> </w:t>
+      </w:r>
+      <w:r>
+        <w:t>This weak signal usually translates to small behavioral changes</w:t>
+      </w:r>
+      <w:r>
+        <w:t xml:space="preserve"> </w:t>
+      </w:r>
+      <w:r>
+        <w:t>that</w:t>
+      </w:r>
+      <w:r>
+        <w:t xml:space="preserve"> are hardly detectable in experiments</w:t>
+      </w:r>
+      <w:r>
+        <w:t xml:space="preserve"> </w:t>
+      </w:r>
+      <w:commentRangeStart w:id="2"/>
+      <w:r>
+        <w:t>()</w:t>
+      </w:r>
+      <w:commentRangeEnd w:id="2"/>
+      <w:r>
+        <w:rPr>
+          <w:rStyle w:val="CommentReference"/>
+        </w:rPr>
+        <w:commentReference w:id="2"/>
+      </w:r>
+      <w:r>
+        <w:t>.</w:t>
+      </w:r>
+      <w:r>
+        <w:t xml:space="preserve"> </w:t>
+      </w:r>
+      <w:r>
+        <w:t xml:space="preserve">The difficulty in </w:t>
+      </w:r>
+      <w:r>
+        <w:t xml:space="preserve">achieving </w:t>
+      </w:r>
+      <w:r>
+        <w:t xml:space="preserve">unequivocal </w:t>
+      </w:r>
+      <w:r>
+        <w:t>results is partially why contradicting findings are common in the field of UC processing</w:t>
+      </w:r>
+      <w:r>
+        <w:t xml:space="preserve"> which makes it a </w:t>
+      </w:r>
+      <w:r>
+        <w:t>hotly debated</w:t>
+      </w:r>
+      <w:r>
+        <w:t xml:space="preserve"> </w:t>
+      </w:r>
+      <w:r>
+        <w:t>subject</w:t>
+      </w:r>
+      <w:r>
+        <w:t>.</w:t>
       </w:r>
     </w:p>
     <w:p>
       <w:pPr>
         <w:pStyle w:val="NoSpacing"/>
-        <w:numPr>
-          <w:ilvl w:val="0"/>
-          <w:numId w:val="1"/>
-        </w:numPr>
-        <w:bidi w:val="0"/>
-      </w:pPr>
-      <w:r>
-        <w:t>Then I present our current research.</w:t>
-      </w:r>
-    </w:p>
-    <w:p>
-      <w:pPr>
-        <w:pStyle w:val="Heading3"/>
-        <w:bidi w:val="0"/>
-      </w:pPr>
-      <w:r>
-        <w:t>First draft of introduction</w:t>
+        <w:bidi w:val="0"/>
+      </w:pPr>
+    </w:p>
+    <w:p>
+      <w:pPr>
+        <w:pStyle w:val="Bibliography"/>
+        <w:bidi w:val="0"/>
+        <w:rPr>
+          <w:rFonts w:cs="Calibri"/>
+        </w:rPr>
+      </w:pPr>
+      <w:r>
+        <w:fldChar w:fldCharType="begin"/>
+      </w:r>
+      <w:r>
+        <w:instrText xml:space="preserve"> ADDIN ZOTERO_BIBL {"uncited":[],"omitted":[],"custom":[]} CSL_BIBLIOGRAPHY </w:instrText>
+      </w:r>
+      <w:r>
+        <w:fldChar w:fldCharType="separate"/>
+      </w:r>
+      <w:r>
+        <w:rPr>
+          <w:rFonts w:cs="Calibri"/>
+        </w:rPr>
+        <w:t>[1]</w:t>
+      </w:r>
+      <w:r>
+        <w:rPr>
+          <w:rFonts w:cs="Calibri"/>
+        </w:rPr>
+        <w:tab/>
+        <w:t>N. Kanwisher, J. McDermott, and M. M. Chun, “The Fusiform Face Area: A Module in Human Extrastriate Cortex Specialized for Face Perception,” p. 10.</w:t>
+      </w:r>
+    </w:p>
+    <w:p>
+      <w:pPr>
+        <w:pStyle w:val="Bibliography"/>
+        <w:bidi w:val="0"/>
+        <w:rPr>
+          <w:rFonts w:cs="Calibri"/>
+        </w:rPr>
+      </w:pPr>
+      <w:r>
+        <w:rPr>
+          <w:rFonts w:cs="Calibri"/>
+        </w:rPr>
+        <w:t>[2]</w:t>
+      </w:r>
+      <w:r>
+        <w:rPr>
+          <w:rFonts w:cs="Calibri"/>
+        </w:rPr>
+        <w:tab/>
+        <w:t xml:space="preserve">A. M. L. Kappers and W. M. Bergmann Tiest, “Haptic perception,” </w:t>
+      </w:r>
+      <w:r>
+        <w:rPr>
+          <w:rFonts w:cs="Calibri"/>
+          <w:i/>
+          <w:iCs/>
+        </w:rPr>
+        <w:t>Wiley Interdiscip. Rev. Cogn. Sci.</w:t>
+      </w:r>
+      <w:r>
+        <w:rPr>
+          <w:rFonts w:cs="Calibri"/>
+        </w:rPr>
+        <w:t>, vol. 4, no. 4, pp. 357–374, Jul. 2013, doi: 10.1002/wcs.1238.</w:t>
+      </w:r>
+    </w:p>
+    <w:p>
+      <w:pPr>
+        <w:pStyle w:val="Bibliography"/>
+        <w:bidi w:val="0"/>
+        <w:rPr>
+          <w:rFonts w:cs="Calibri"/>
+        </w:rPr>
+      </w:pPr>
+      <w:r>
+        <w:rPr>
+          <w:rFonts w:cs="Calibri"/>
+        </w:rPr>
+        <w:t>[3]</w:t>
+      </w:r>
+      <w:r>
+        <w:rPr>
+          <w:rFonts w:cs="Calibri"/>
+        </w:rPr>
+        <w:tab/>
+        <w:t xml:space="preserve">C. Poirier </w:t>
+      </w:r>
+      <w:r>
+        <w:rPr>
+          <w:rFonts w:cs="Calibri"/>
+          <w:i/>
+          <w:iCs/>
+        </w:rPr>
+        <w:t>et al.</w:t>
+      </w:r>
+      <w:r>
+        <w:rPr>
+          <w:rFonts w:cs="Calibri"/>
+        </w:rPr>
+        <w:t xml:space="preserve">, “Specific activation of the V5 brain area by auditory motion processing: An fMRI study,” </w:t>
+      </w:r>
+      <w:r>
+        <w:rPr>
+          <w:rFonts w:cs="Calibri"/>
+          <w:i/>
+          <w:iCs/>
+        </w:rPr>
+        <w:t>Cogn. Brain Res.</w:t>
+      </w:r>
+      <w:r>
+        <w:rPr>
+          <w:rFonts w:cs="Calibri"/>
+        </w:rPr>
+        <w:t>, vol. 25, no. 3, pp. 650–658, Dec. 2005, doi: 10.1016/j.cogbrainres.2005.08.015.</w:t>
+      </w:r>
+    </w:p>
+    <w:p>
+      <w:pPr>
+        <w:pStyle w:val="Bibliography"/>
+        <w:bidi w:val="0"/>
+        <w:rPr>
+          <w:rFonts w:cs="Calibri"/>
+        </w:rPr>
+      </w:pPr>
+      <w:r>
+        <w:rPr>
+          <w:rFonts w:cs="Calibri"/>
+        </w:rPr>
+        <w:t>[4]</w:t>
+      </w:r>
+      <w:r>
+        <w:rPr>
+          <w:rFonts w:cs="Calibri"/>
+        </w:rPr>
+        <w:tab/>
+        <w:t xml:space="preserve">J. Willander and M. Larsson, “Smell your way back to childhood: Autobiographical odor memory,” </w:t>
+      </w:r>
+      <w:r>
+        <w:rPr>
+          <w:rFonts w:cs="Calibri"/>
+          <w:i/>
+          <w:iCs/>
+        </w:rPr>
+        <w:t>Psychon. Bull. Rev.</w:t>
+      </w:r>
+      <w:r>
+        <w:rPr>
+          <w:rFonts w:cs="Calibri"/>
+        </w:rPr>
+        <w:t>, vol. 13, no. 2, pp. 240–244, Apr. 2006, doi: 10.3758/BF03193837.</w:t>
+      </w:r>
+    </w:p>
+    <w:p>
+      <w:pPr>
+        <w:pStyle w:val="Bibliography"/>
+        <w:bidi w:val="0"/>
+        <w:rPr>
+          <w:rFonts w:cs="Calibri"/>
+        </w:rPr>
+      </w:pPr>
+      <w:r>
+        <w:rPr>
+          <w:rFonts w:cs="Calibri"/>
+        </w:rPr>
+        <w:t>[5]</w:t>
+      </w:r>
+      <w:r>
+        <w:rPr>
+          <w:rFonts w:cs="Calibri"/>
+        </w:rPr>
+        <w:tab/>
+        <w:t xml:space="preserve">M. P. Aivar, E. Brenner, and J. B. J. Smeets, “Avoiding moving obstacles,” </w:t>
+      </w:r>
+      <w:r>
+        <w:rPr>
+          <w:rFonts w:cs="Calibri"/>
+          <w:i/>
+          <w:iCs/>
+        </w:rPr>
+        <w:t>Exp. Brain Res.</w:t>
+      </w:r>
+      <w:r>
+        <w:rPr>
+          <w:rFonts w:cs="Calibri"/>
+        </w:rPr>
+        <w:t>, vol. 190, no. 3, pp. 251–264, Sep. 2008, doi: 10.1007/s00221-008-1475-9.</w:t>
+      </w:r>
+    </w:p>
+    <w:p>
+      <w:pPr>
+        <w:pStyle w:val="Bibliography"/>
+        <w:bidi w:val="0"/>
+        <w:rPr>
+          <w:rFonts w:cs="Calibri"/>
+        </w:rPr>
+      </w:pPr>
+      <w:r>
+        <w:rPr>
+          <w:rFonts w:cs="Calibri"/>
+        </w:rPr>
+        <w:t>[6]</w:t>
+      </w:r>
+      <w:r>
+        <w:rPr>
+          <w:rFonts w:cs="Calibri"/>
+        </w:rPr>
+        <w:tab/>
+        <w:t xml:space="preserve">C. von Hofsten and K. Lindhagen, “Observations on the development of reaching for moving objects,” </w:t>
+      </w:r>
+      <w:r>
+        <w:rPr>
+          <w:rFonts w:cs="Calibri"/>
+          <w:i/>
+          <w:iCs/>
+        </w:rPr>
+        <w:t>J. Exp. Child Psychol.</w:t>
+      </w:r>
+      <w:r>
+        <w:rPr>
+          <w:rFonts w:cs="Calibri"/>
+        </w:rPr>
+        <w:t>, vol. 28, no. 1, pp. 158–173, Aug. 1979, doi: 10.1016/0022-0965(79)90109-7.</w:t>
+      </w:r>
+    </w:p>
+    <w:p>
+      <w:pPr>
+        <w:pStyle w:val="Bibliography"/>
+        <w:bidi w:val="0"/>
+        <w:rPr>
+          <w:rFonts w:cs="Calibri"/>
+        </w:rPr>
+      </w:pPr>
+      <w:r>
+        <w:rPr>
+          <w:rFonts w:cs="Calibri"/>
+        </w:rPr>
+        <w:t>[7]</w:t>
+      </w:r>
+      <w:r>
+        <w:rPr>
+          <w:rFonts w:cs="Calibri"/>
+        </w:rPr>
+        <w:tab/>
+        <w:t xml:space="preserve">C. N. Sawchuk, J. M. Lohr, D. H. Westendorf, S. A. Meunier, and D. F. Tolin, “Emotional responding to fearful and disgusting stimuli in specific phobics,” </w:t>
+      </w:r>
+      <w:r>
+        <w:rPr>
+          <w:rFonts w:cs="Calibri"/>
+          <w:i/>
+          <w:iCs/>
+        </w:rPr>
+        <w:t>Behav. Res. Ther.</w:t>
+      </w:r>
+      <w:r>
+        <w:rPr>
+          <w:rFonts w:cs="Calibri"/>
+        </w:rPr>
+        <w:t>, vol. 40, no. 9, pp. 1031–1046, Sep. 2002, doi: 10.1016/S0005-7967(01)00093-6.</w:t>
+      </w:r>
+    </w:p>
+    <w:p>
+      <w:pPr>
+        <w:pStyle w:val="Bibliography"/>
+        <w:bidi w:val="0"/>
+        <w:rPr>
+          <w:rFonts w:cs="Calibri"/>
+        </w:rPr>
+      </w:pPr>
+      <w:r>
+        <w:rPr>
+          <w:rFonts w:cs="Calibri"/>
+        </w:rPr>
+        <w:t>[8]</w:t>
+      </w:r>
+      <w:r>
+        <w:rPr>
+          <w:rFonts w:cs="Calibri"/>
+        </w:rPr>
+        <w:tab/>
+        <w:t>A. Schienle, A. SchÌfer, R. Stark, B. Walter, and D. Vaitl, “Gender di¡erences in the processing of disgust- and fear-inducing pictures: an fMRI study,” p. 4.</w:t>
+      </w:r>
+    </w:p>
+    <w:p>
+      <w:pPr>
+        <w:pStyle w:val="Bibliography"/>
+        <w:bidi w:val="0"/>
+        <w:rPr>
+          <w:rFonts w:cs="Calibri"/>
+        </w:rPr>
+      </w:pPr>
+      <w:r>
+        <w:rPr>
+          <w:rFonts w:cs="Calibri"/>
+        </w:rPr>
+        <w:lastRenderedPageBreak/>
+        <w:t>[9]</w:t>
+      </w:r>
+      <w:r>
+        <w:rPr>
+          <w:rFonts w:cs="Calibri"/>
+        </w:rPr>
+        <w:tab/>
+        <w:t xml:space="preserve">E. Siedlecka and T. F. Denson, “Experimental Methods for Inducing Basic Emotions: A Qualitative Review,” </w:t>
+      </w:r>
+      <w:r>
+        <w:rPr>
+          <w:rFonts w:cs="Calibri"/>
+          <w:i/>
+          <w:iCs/>
+        </w:rPr>
+        <w:t>Emot. Rev.</w:t>
+      </w:r>
+      <w:r>
+        <w:rPr>
+          <w:rFonts w:cs="Calibri"/>
+        </w:rPr>
+        <w:t>, vol. 11, no. 1, pp. 87–97, Jan. 2019, doi: 10.1177/1754073917749016.</w:t>
+      </w:r>
+    </w:p>
+    <w:p>
+      <w:pPr>
+        <w:pStyle w:val="Bibliography"/>
+        <w:bidi w:val="0"/>
+        <w:rPr>
+          <w:rFonts w:cs="Calibri"/>
+        </w:rPr>
+      </w:pPr>
+      <w:r>
+        <w:rPr>
+          <w:rFonts w:cs="Calibri"/>
+        </w:rPr>
+        <w:t>[10]</w:t>
+      </w:r>
+      <w:r>
+        <w:rPr>
+          <w:rFonts w:cs="Calibri"/>
+        </w:rPr>
+        <w:tab/>
+        <w:t xml:space="preserve">S. Dehaene, “Towards a cognitive neuroscience of consciousness: basic evidence and a workspace framework,” </w:t>
+      </w:r>
+      <w:r>
+        <w:rPr>
+          <w:rFonts w:cs="Calibri"/>
+          <w:i/>
+          <w:iCs/>
+        </w:rPr>
+        <w:t>Cognition</w:t>
+      </w:r>
+      <w:r>
+        <w:rPr>
+          <w:rFonts w:cs="Calibri"/>
+        </w:rPr>
+        <w:t>, vol. 79, no. 1–2, pp. 1–37, Apr. 2001, doi: 10.1016/S0010-0277(00)00123-2.</w:t>
+      </w:r>
+    </w:p>
+    <w:p>
+      <w:pPr>
+        <w:pStyle w:val="Bibliography"/>
+        <w:bidi w:val="0"/>
+        <w:rPr>
+          <w:rFonts w:cs="Calibri"/>
+        </w:rPr>
+      </w:pPr>
+      <w:r>
+        <w:rPr>
+          <w:rFonts w:cs="Calibri"/>
+        </w:rPr>
+        <w:t>[11]</w:t>
+      </w:r>
+      <w:r>
+        <w:rPr>
+          <w:rFonts w:cs="Calibri"/>
+        </w:rPr>
+        <w:tab/>
+        <w:t xml:space="preserve">S. Dehaene and J.-P. Changeux, “Experimental and Theoretical Approaches to Conscious Processing,” </w:t>
+      </w:r>
+      <w:r>
+        <w:rPr>
+          <w:rFonts w:cs="Calibri"/>
+          <w:i/>
+          <w:iCs/>
+        </w:rPr>
+        <w:t>Neuron</w:t>
+      </w:r>
+      <w:r>
+        <w:rPr>
+          <w:rFonts w:cs="Calibri"/>
+        </w:rPr>
+        <w:t>, vol. 70, no. 2, pp. 200–227, Apr. 2011, doi: 10.1016/j.neuron.2011.03.018.</w:t>
+      </w:r>
+    </w:p>
+    <w:p>
+      <w:pPr>
+        <w:pStyle w:val="Bibliography"/>
+        <w:bidi w:val="0"/>
+        <w:rPr>
+          <w:rFonts w:cs="Calibri"/>
+        </w:rPr>
+      </w:pPr>
+      <w:r>
+        <w:rPr>
+          <w:rFonts w:cs="Calibri"/>
+        </w:rPr>
+        <w:t>[12]</w:t>
+      </w:r>
+      <w:r>
+        <w:rPr>
+          <w:rFonts w:cs="Calibri"/>
+        </w:rPr>
+        <w:tab/>
+        <w:t xml:space="preserve">G. A. Mashour, P. Roelfsema, J.-P. Changeux, and S. Dehaene, “Conscious Processing and the Global Neuronal Workspace Hypothesis,” </w:t>
+      </w:r>
+      <w:r>
+        <w:rPr>
+          <w:rFonts w:cs="Calibri"/>
+          <w:i/>
+          <w:iCs/>
+        </w:rPr>
+        <w:t>Neuron</w:t>
+      </w:r>
+      <w:r>
+        <w:rPr>
+          <w:rFonts w:cs="Calibri"/>
+        </w:rPr>
+        <w:t>, vol. 105, no. 5, pp. 776–798, Mar. 2020, doi: 10.1016/j.neuron.2020.01.026.</w:t>
+      </w:r>
+    </w:p>
+    <w:p>
+      <w:pPr>
+        <w:pStyle w:val="Bibliography"/>
+        <w:bidi w:val="0"/>
+        <w:rPr>
+          <w:rFonts w:cs="Calibri"/>
+        </w:rPr>
+      </w:pPr>
+      <w:r>
+        <w:rPr>
+          <w:rFonts w:cs="Calibri"/>
+        </w:rPr>
+        <w:t>[13]</w:t>
+      </w:r>
+      <w:r>
+        <w:rPr>
+          <w:rFonts w:cs="Calibri"/>
+        </w:rPr>
+        <w:tab/>
+        <w:t xml:space="preserve">V. A. F. Lamme and P. R. Roelfsema, “The distinct modes of vision offered by feedforward and recurrent processing,” </w:t>
+      </w:r>
+      <w:r>
+        <w:rPr>
+          <w:rFonts w:cs="Calibri"/>
+          <w:i/>
+          <w:iCs/>
+        </w:rPr>
+        <w:t>Trends Neurosci.</w:t>
+      </w:r>
+      <w:r>
+        <w:rPr>
+          <w:rFonts w:cs="Calibri"/>
+        </w:rPr>
+        <w:t>, vol. 23, no. 11, pp. 571–579, Nov. 2000, doi: 10.1016/S0166-2236(00)01657-X.</w:t>
+      </w:r>
+    </w:p>
+    <w:p>
+      <w:pPr>
+        <w:pStyle w:val="Bibliography"/>
+        <w:bidi w:val="0"/>
+        <w:rPr>
+          <w:rFonts w:cs="Calibri"/>
+        </w:rPr>
+      </w:pPr>
+      <w:r>
+        <w:rPr>
+          <w:rFonts w:cs="Calibri"/>
+        </w:rPr>
+        <w:t>[14]</w:t>
+      </w:r>
+      <w:r>
+        <w:rPr>
+          <w:rFonts w:cs="Calibri"/>
+        </w:rPr>
+        <w:tab/>
+        <w:t xml:space="preserve">G. Tononi, “Consciousness as Integrated Information: a Provisional Manifesto,” </w:t>
+      </w:r>
+      <w:r>
+        <w:rPr>
+          <w:rFonts w:cs="Calibri"/>
+          <w:i/>
+          <w:iCs/>
+        </w:rPr>
+        <w:t>Biol. Bull.</w:t>
+      </w:r>
+      <w:r>
+        <w:rPr>
+          <w:rFonts w:cs="Calibri"/>
+        </w:rPr>
+        <w:t>, vol. 215, no. 3, pp. 216–242, Dec. 2008, doi: 10.2307/25470707.</w:t>
+      </w:r>
+    </w:p>
+    <w:p>
+      <w:pPr>
+        <w:pStyle w:val="Bibliography"/>
+        <w:bidi w:val="0"/>
+        <w:rPr>
+          <w:rFonts w:cs="Calibri"/>
+        </w:rPr>
+      </w:pPr>
+      <w:r>
+        <w:rPr>
+          <w:rFonts w:cs="Calibri"/>
+        </w:rPr>
+        <w:t>[15]</w:t>
+      </w:r>
+      <w:r>
+        <w:rPr>
+          <w:rFonts w:cs="Calibri"/>
+        </w:rPr>
+        <w:tab/>
+        <w:t xml:space="preserve">G. Tononi, M. Boly, M. Massimini, and C. Koch, “Integrated information theory: from consciousness to its physical substrate,” </w:t>
+      </w:r>
+      <w:r>
+        <w:rPr>
+          <w:rFonts w:cs="Calibri"/>
+          <w:i/>
+          <w:iCs/>
+        </w:rPr>
+        <w:t>Nat. Rev. Neurosci.</w:t>
+      </w:r>
+      <w:r>
+        <w:rPr>
+          <w:rFonts w:cs="Calibri"/>
+        </w:rPr>
+        <w:t>, vol. 17, no. 7, pp. 450–461, Jul. 2016, doi: 10.1038/nrn.2016.44.</w:t>
+      </w:r>
+    </w:p>
+    <w:p>
+      <w:pPr>
+        <w:pStyle w:val="Bibliography"/>
+        <w:bidi w:val="0"/>
+        <w:rPr>
+          <w:rFonts w:cs="Calibri"/>
+        </w:rPr>
+      </w:pPr>
+      <w:r>
+        <w:rPr>
+          <w:rFonts w:cs="Calibri"/>
+        </w:rPr>
+        <w:t>[16]</w:t>
+      </w:r>
+      <w:r>
+        <w:rPr>
+          <w:rFonts w:cs="Calibri"/>
+        </w:rPr>
+        <w:tab/>
+        <w:t xml:space="preserve">R. Brown, H. Lau, and J. E. LeDoux, “Understanding the Higher-Order Approach to Consciousness,” </w:t>
+      </w:r>
+      <w:r>
+        <w:rPr>
+          <w:rFonts w:cs="Calibri"/>
+          <w:i/>
+          <w:iCs/>
+        </w:rPr>
+        <w:t>Trends Cogn. Sci.</w:t>
+      </w:r>
+      <w:r>
+        <w:rPr>
+          <w:rFonts w:cs="Calibri"/>
+        </w:rPr>
+        <w:t>, vol. 23, no. 9, pp. 754–768, Sep. 2019, doi: 10.1016/j.tics.2019.06.009.</w:t>
+      </w:r>
+    </w:p>
+    <w:p>
+      <w:pPr>
+        <w:pStyle w:val="Bibliography"/>
+        <w:bidi w:val="0"/>
+        <w:rPr>
+          <w:rFonts w:cs="Calibri"/>
+        </w:rPr>
+      </w:pPr>
+      <w:r>
+        <w:rPr>
+          <w:rFonts w:cs="Calibri"/>
+        </w:rPr>
+        <w:t>[17]</w:t>
+      </w:r>
+      <w:r>
+        <w:rPr>
+          <w:rFonts w:cs="Calibri"/>
+        </w:rPr>
+        <w:tab/>
+        <w:t xml:space="preserve">M. S. Jensen, R. Yao, W. N. Street, and D. J. Simons, “Change blindness and inattentional blindness,” </w:t>
+      </w:r>
+      <w:r>
+        <w:rPr>
+          <w:rFonts w:cs="Calibri"/>
+          <w:i/>
+          <w:iCs/>
+        </w:rPr>
+        <w:t>WIREs Cogn. Sci.</w:t>
+      </w:r>
+      <w:r>
+        <w:rPr>
+          <w:rFonts w:cs="Calibri"/>
+        </w:rPr>
+        <w:t>, vol. 2, no. 5, pp. 529–546, Sep. 2011, doi: 10.1002/wcs.130.</w:t>
+      </w:r>
+    </w:p>
+    <w:p>
+      <w:pPr>
+        <w:pStyle w:val="Bibliography"/>
+        <w:bidi w:val="0"/>
+        <w:rPr>
+          <w:rFonts w:cs="Calibri"/>
+        </w:rPr>
+      </w:pPr>
+      <w:r>
+        <w:rPr>
+          <w:rFonts w:cs="Calibri"/>
+        </w:rPr>
+        <w:t>[18]</w:t>
+      </w:r>
+      <w:r>
+        <w:rPr>
+          <w:rFonts w:cs="Calibri"/>
+        </w:rPr>
+        <w:tab/>
+        <w:t xml:space="preserve">K. L. Shapiro, J. E. Raymond, and K. M. Arnell, “The attentional blink,” </w:t>
+      </w:r>
+      <w:r>
+        <w:rPr>
+          <w:rFonts w:cs="Calibri"/>
+          <w:i/>
+          <w:iCs/>
+        </w:rPr>
+        <w:t>Trends Cogn. Sci.</w:t>
+      </w:r>
+      <w:r>
+        <w:rPr>
+          <w:rFonts w:cs="Calibri"/>
+        </w:rPr>
+        <w:t>, vol. 1, no. 8, pp. 291–296, Nov. 1997, doi: 10.1016/S1364-6613(97)01094-2.</w:t>
+      </w:r>
+    </w:p>
+    <w:p>
+      <w:pPr>
+        <w:pStyle w:val="Bibliography"/>
+        <w:bidi w:val="0"/>
+        <w:rPr>
+          <w:rFonts w:cs="Calibri"/>
+        </w:rPr>
+      </w:pPr>
+      <w:r>
+        <w:rPr>
+          <w:rFonts w:cs="Calibri"/>
+        </w:rPr>
+        <w:t>[19]</w:t>
+      </w:r>
+      <w:r>
+        <w:rPr>
+          <w:rFonts w:cs="Calibri"/>
+        </w:rPr>
+        <w:tab/>
+        <w:t xml:space="preserve">N. G. Kanwisher, “Repetition blindness: Type recognition without token individuation,” </w:t>
+      </w:r>
+      <w:r>
+        <w:rPr>
+          <w:rFonts w:cs="Calibri"/>
+          <w:i/>
+          <w:iCs/>
+        </w:rPr>
+        <w:t>Cognition</w:t>
+      </w:r>
+      <w:r>
+        <w:rPr>
+          <w:rFonts w:cs="Calibri"/>
+        </w:rPr>
+        <w:t>, vol. 27, no. 2, pp. 117–143, Nov. 1987, doi: 10.1016/0010-0277(87)90016-3.</w:t>
+      </w:r>
+    </w:p>
+    <w:p>
+      <w:pPr>
+        <w:pStyle w:val="Bibliography"/>
+        <w:bidi w:val="0"/>
+        <w:rPr>
+          <w:rFonts w:cs="Calibri"/>
+        </w:rPr>
+      </w:pPr>
+      <w:r>
+        <w:rPr>
+          <w:rFonts w:cs="Calibri"/>
+        </w:rPr>
+        <w:t>[20]</w:t>
+      </w:r>
+      <w:r>
+        <w:rPr>
+          <w:rFonts w:cs="Calibri"/>
+        </w:rPr>
+        <w:tab/>
+        <w:t xml:space="preserve">S. Kouider and S. Dehaene, “Levels of processing during non-conscious perception: a critical review of visual masking,” </w:t>
+      </w:r>
+      <w:r>
+        <w:rPr>
+          <w:rFonts w:cs="Calibri"/>
+          <w:i/>
+          <w:iCs/>
+        </w:rPr>
+        <w:t>Philos. Trans. R. Soc. B Biol. Sci.</w:t>
+      </w:r>
+      <w:r>
+        <w:rPr>
+          <w:rFonts w:cs="Calibri"/>
+        </w:rPr>
+        <w:t>, vol. 362, no. 1481, pp. 857–875, May 2007, doi: 10.1098/rstb.2007.2093.</w:t>
+      </w:r>
+    </w:p>
+    <w:p>
+      <w:pPr>
+        <w:pStyle w:val="Bibliography"/>
+        <w:bidi w:val="0"/>
+        <w:rPr>
+          <w:rFonts w:cs="Calibri"/>
+        </w:rPr>
+      </w:pPr>
+      <w:r>
+        <w:rPr>
+          <w:rFonts w:cs="Calibri"/>
+        </w:rPr>
+        <w:t>[21]</w:t>
+      </w:r>
+      <w:r>
+        <w:rPr>
+          <w:rFonts w:cs="Calibri"/>
+        </w:rPr>
+        <w:tab/>
+        <w:t xml:space="preserve">J. A. Bargh and E. Morsella, “The Unconscious Mind,” </w:t>
+      </w:r>
+      <w:r>
+        <w:rPr>
+          <w:rFonts w:cs="Calibri"/>
+          <w:i/>
+          <w:iCs/>
+        </w:rPr>
+        <w:t>Unconscious Mind</w:t>
+      </w:r>
+      <w:r>
+        <w:rPr>
+          <w:rFonts w:cs="Calibri"/>
+        </w:rPr>
+        <w:t>, vol. 3, no. 1, p. 7.</w:t>
+      </w:r>
+    </w:p>
+    <w:p>
+      <w:pPr>
+        <w:pStyle w:val="Bibliography"/>
+        <w:bidi w:val="0"/>
+        <w:rPr>
+          <w:rFonts w:cs="Calibri"/>
+        </w:rPr>
+      </w:pPr>
+      <w:r>
+        <w:rPr>
+          <w:rFonts w:cs="Calibri"/>
+        </w:rPr>
+        <w:t>[22]</w:t>
+      </w:r>
+      <w:r>
+        <w:rPr>
+          <w:rFonts w:cs="Calibri"/>
+        </w:rPr>
+        <w:tab/>
+        <w:t>J. F. Kihlstrom, “The Cognitive Unconscious,” vol. 237, p. 8.</w:t>
+      </w:r>
+    </w:p>
+    <w:p>
+      <w:pPr>
+        <w:pStyle w:val="Bibliography"/>
+        <w:bidi w:val="0"/>
+        <w:rPr>
+          <w:rFonts w:cs="Calibri"/>
+        </w:rPr>
+      </w:pPr>
+      <w:r>
+        <w:rPr>
+          <w:rFonts w:cs="Calibri"/>
+        </w:rPr>
+        <w:t>[23]</w:t>
+      </w:r>
+      <w:r>
+        <w:rPr>
+          <w:rFonts w:cs="Calibri"/>
+        </w:rPr>
+        <w:tab/>
+        <w:t xml:space="preserve">R. R. Hassin, “Yes It Can: On the Functional Abilities of the Human Unconscious,” </w:t>
+      </w:r>
+      <w:r>
+        <w:rPr>
+          <w:rFonts w:cs="Calibri"/>
+          <w:i/>
+          <w:iCs/>
+        </w:rPr>
+        <w:t>Perspect. Psychol. Sci.</w:t>
+      </w:r>
+      <w:r>
+        <w:rPr>
+          <w:rFonts w:cs="Calibri"/>
+        </w:rPr>
+        <w:t>, vol. 8, no. 2, pp. 195–207, Mar. 2013, doi: 10.1177/1745691612460684.</w:t>
+      </w:r>
+    </w:p>
+    <w:p>
+      <w:pPr>
+        <w:pStyle w:val="Bibliography"/>
+        <w:bidi w:val="0"/>
+        <w:rPr>
+          <w:rFonts w:cs="Calibri"/>
+        </w:rPr>
+      </w:pPr>
+      <w:r>
+        <w:rPr>
+          <w:rFonts w:cs="Calibri"/>
+        </w:rPr>
+        <w:t>[24]</w:t>
+      </w:r>
+      <w:r>
+        <w:rPr>
+          <w:rFonts w:cs="Calibri"/>
+        </w:rPr>
+        <w:tab/>
+        <w:t xml:space="preserve">R. W. Holland, M. Hendriks, and H. Aarts, “Smells Like Clean Spirit: Nonconscious Effects of Scent on Cognition and Behavior,” </w:t>
+      </w:r>
+      <w:r>
+        <w:rPr>
+          <w:rFonts w:cs="Calibri"/>
+          <w:i/>
+          <w:iCs/>
+        </w:rPr>
+        <w:t>Psychol. Sci.</w:t>
+      </w:r>
+      <w:r>
+        <w:rPr>
+          <w:rFonts w:cs="Calibri"/>
+        </w:rPr>
+        <w:t>, vol. 16, no. 9, pp. 689–693, Sep. 2005, doi: 10.1111/j.1467-9280.2005.01597.x.</w:t>
+      </w:r>
+    </w:p>
+    <w:p>
+      <w:pPr>
+        <w:pStyle w:val="Bibliography"/>
+        <w:bidi w:val="0"/>
+        <w:rPr>
+          <w:rFonts w:cs="Calibri"/>
+        </w:rPr>
+      </w:pPr>
+      <w:r>
+        <w:rPr>
+          <w:rFonts w:cs="Calibri"/>
+        </w:rPr>
+        <w:t>[25]</w:t>
+      </w:r>
+      <w:r>
+        <w:rPr>
+          <w:rFonts w:cs="Calibri"/>
+        </w:rPr>
+        <w:tab/>
+        <w:t xml:space="preserve">I. E. Hyman, S. M. Boss, B. M. Wise, K. E. McKenzie, and J. M. Caggiano, “Did you see the unicycling clown? Inattentional blindness while walking and talking on a cell phone,” </w:t>
+      </w:r>
+      <w:r>
+        <w:rPr>
+          <w:rFonts w:cs="Calibri"/>
+          <w:i/>
+          <w:iCs/>
+        </w:rPr>
+        <w:t>Appl. Cogn. Psychol.</w:t>
+      </w:r>
+      <w:r>
+        <w:rPr>
+          <w:rFonts w:cs="Calibri"/>
+        </w:rPr>
+        <w:t>, vol. 24, no. 5, pp. 597–607, Oct. 2009, doi: 10.1002/acp.1638.</w:t>
+      </w:r>
+    </w:p>
+    <w:p>
+      <w:pPr>
+        <w:pStyle w:val="Bibliography"/>
+        <w:bidi w:val="0"/>
+        <w:rPr>
+          <w:rFonts w:cs="Calibri"/>
+        </w:rPr>
+      </w:pPr>
+      <w:r>
+        <w:rPr>
+          <w:rFonts w:cs="Calibri"/>
+        </w:rPr>
+        <w:lastRenderedPageBreak/>
+        <w:t>[26]</w:t>
+      </w:r>
+      <w:r>
+        <w:rPr>
+          <w:rFonts w:cs="Calibri"/>
+        </w:rPr>
+        <w:tab/>
+        <w:t xml:space="preserve">D. Fougnie and R. Marois, “Executive working memory load induces inattentional blindness,” </w:t>
+      </w:r>
+      <w:r>
+        <w:rPr>
+          <w:rFonts w:cs="Calibri"/>
+          <w:i/>
+          <w:iCs/>
+        </w:rPr>
+        <w:t>Psychon. Bull. Rev.</w:t>
+      </w:r>
+      <w:r>
+        <w:rPr>
+          <w:rFonts w:cs="Calibri"/>
+        </w:rPr>
+        <w:t>, vol. 14, no. 1, pp. 142–147, Feb. 2007, doi: 10.3758/BF03194041.</w:t>
+      </w:r>
+    </w:p>
+    <w:p>
+      <w:pPr>
+        <w:pStyle w:val="Bibliography"/>
+        <w:bidi w:val="0"/>
+        <w:rPr>
+          <w:rFonts w:cs="Calibri"/>
+        </w:rPr>
+      </w:pPr>
+      <w:r>
+        <w:rPr>
+          <w:rFonts w:cs="Calibri"/>
+        </w:rPr>
+        <w:t>[27]</w:t>
+      </w:r>
+      <w:r>
+        <w:rPr>
+          <w:rFonts w:cs="Calibri"/>
+        </w:rPr>
+        <w:tab/>
+        <w:t xml:space="preserve">J. Daltrozzo, C. Signoret, B. Tillmann, and F. Perrin, “Subliminal Semantic Priming in Speech,” </w:t>
+      </w:r>
+      <w:r>
+        <w:rPr>
+          <w:rFonts w:cs="Calibri"/>
+          <w:i/>
+          <w:iCs/>
+        </w:rPr>
+        <w:t>PLoS ONE</w:t>
+      </w:r>
+      <w:r>
+        <w:rPr>
+          <w:rFonts w:cs="Calibri"/>
+        </w:rPr>
+        <w:t>, vol. 6, no. 5, p. e20273, May 2011, doi: 10.1371/journal.pone.0020273.</w:t>
+      </w:r>
+    </w:p>
+    <w:p>
+      <w:pPr>
+        <w:pStyle w:val="Bibliography"/>
+        <w:bidi w:val="0"/>
+        <w:rPr>
+          <w:rFonts w:cs="Calibri"/>
+        </w:rPr>
+      </w:pPr>
+      <w:r>
+        <w:rPr>
+          <w:rFonts w:cs="Calibri"/>
+        </w:rPr>
+        <w:t>[28]</w:t>
+      </w:r>
+      <w:r>
+        <w:rPr>
+          <w:rFonts w:cs="Calibri"/>
+        </w:rPr>
+        <w:tab/>
+        <w:t xml:space="preserve">W. Li, I. Moallem, K. A. Paller, and J. A. Gottfried, “Subliminal Smells can Guide Social Preferences,” </w:t>
+      </w:r>
+      <w:r>
+        <w:rPr>
+          <w:rFonts w:cs="Calibri"/>
+          <w:i/>
+          <w:iCs/>
+        </w:rPr>
+        <w:t>Psychol. Sci.</w:t>
+      </w:r>
+      <w:r>
+        <w:rPr>
+          <w:rFonts w:cs="Calibri"/>
+        </w:rPr>
+        <w:t>, vol. 18, no. 12, pp. 1044–1049, Dec. 2007, doi: 10.1111/j.1467-9280.2007.02023.x.</w:t>
+      </w:r>
+    </w:p>
+    <w:p>
+      <w:pPr>
+        <w:pStyle w:val="Bibliography"/>
+        <w:bidi w:val="0"/>
+        <w:rPr>
+          <w:rFonts w:cs="Calibri"/>
+        </w:rPr>
+      </w:pPr>
+      <w:r>
+        <w:rPr>
+          <w:rFonts w:cs="Calibri"/>
+        </w:rPr>
+        <w:t>[29]</w:t>
+      </w:r>
+      <w:r>
+        <w:rPr>
+          <w:rFonts w:cs="Calibri"/>
+        </w:rPr>
+        <w:tab/>
+        <w:t xml:space="preserve">B. G. Breitmeyer, “Psychophysical ‘blinding’ methods reveal a functional hierarchy of unconscious visual processing,” </w:t>
+      </w:r>
+      <w:r>
+        <w:rPr>
+          <w:rFonts w:cs="Calibri"/>
+          <w:i/>
+          <w:iCs/>
+        </w:rPr>
+        <w:t>Conscious. Cogn.</w:t>
+      </w:r>
+      <w:r>
+        <w:rPr>
+          <w:rFonts w:cs="Calibri"/>
+        </w:rPr>
+        <w:t>, vol. 35, pp. 234–250, Sep. 2015, doi: 10.1016/j.concog.2015.01.012.</w:t>
+      </w:r>
+    </w:p>
+    <w:p>
+      <w:pPr>
+        <w:pStyle w:val="Bibliography"/>
+        <w:bidi w:val="0"/>
+        <w:rPr>
+          <w:rFonts w:cs="Calibri"/>
+        </w:rPr>
+      </w:pPr>
+      <w:r>
+        <w:rPr>
+          <w:rFonts w:cs="Calibri"/>
+        </w:rPr>
+        <w:t>[30]</w:t>
+      </w:r>
+      <w:r>
+        <w:rPr>
+          <w:rFonts w:cs="Calibri"/>
+        </w:rPr>
+        <w:tab/>
+        <w:t xml:space="preserve">C.-Y. Kim and R. Blake, “Psychophysical magic: rendering the visible ‘invisible,’” </w:t>
+      </w:r>
+      <w:r>
+        <w:rPr>
+          <w:rFonts w:cs="Calibri"/>
+          <w:i/>
+          <w:iCs/>
+        </w:rPr>
+        <w:t>Trends Cogn. Sci.</w:t>
+      </w:r>
+      <w:r>
+        <w:rPr>
+          <w:rFonts w:cs="Calibri"/>
+        </w:rPr>
+        <w:t>, vol. 9, no. 8, pp. 381–388, Aug. 2005, doi: 10.1016/j.tics.2005.06.012.</w:t>
+      </w:r>
+    </w:p>
+    <w:p>
+      <w:pPr>
+        <w:pStyle w:val="Bibliography"/>
+        <w:bidi w:val="0"/>
+        <w:rPr>
+          <w:rFonts w:cs="Calibri"/>
+        </w:rPr>
+      </w:pPr>
+      <w:r>
+        <w:rPr>
+          <w:rFonts w:cs="Calibri"/>
+        </w:rPr>
+        <w:t>[31]</w:t>
+      </w:r>
+      <w:r>
+        <w:rPr>
+          <w:rFonts w:cs="Calibri"/>
+        </w:rPr>
+        <w:tab/>
+        <w:t xml:space="preserve">K. Moutoussis and S. Zeki, “The relationship between cortical activation and perception investigated with invisible stimuli,” </w:t>
+      </w:r>
+      <w:r>
+        <w:rPr>
+          <w:rFonts w:cs="Calibri"/>
+          <w:i/>
+          <w:iCs/>
+        </w:rPr>
+        <w:t>Proc. Natl. Acad. Sci.</w:t>
+      </w:r>
+      <w:r>
+        <w:rPr>
+          <w:rFonts w:cs="Calibri"/>
+        </w:rPr>
+        <w:t>, vol. 99, no. 14, pp. 9527–9532, Jul. 2002, doi: 10.1073/pnas.142305699.</w:t>
+      </w:r>
+    </w:p>
+    <w:p>
+      <w:pPr>
+        <w:pStyle w:val="Bibliography"/>
+        <w:bidi w:val="0"/>
+        <w:rPr>
+          <w:rFonts w:cs="Calibri"/>
+        </w:rPr>
+      </w:pPr>
+      <w:r>
+        <w:rPr>
+          <w:rFonts w:cs="Calibri"/>
+        </w:rPr>
+        <w:t>[32]</w:t>
+      </w:r>
+      <w:r>
+        <w:rPr>
+          <w:rFonts w:cs="Calibri"/>
+        </w:rPr>
+        <w:tab/>
+        <w:t xml:space="preserve">N. Tsuchiya and C. Koch, “Continuous flash suppression reduces negative afterimages,” </w:t>
+      </w:r>
+      <w:r>
+        <w:rPr>
+          <w:rFonts w:cs="Calibri"/>
+          <w:i/>
+          <w:iCs/>
+        </w:rPr>
+        <w:t>Nat. Neurosci.</w:t>
+      </w:r>
+      <w:r>
+        <w:rPr>
+          <w:rFonts w:cs="Calibri"/>
+        </w:rPr>
+        <w:t>, vol. 8, no. 8, pp. 1096–1101, Aug. 2005, doi: 10.1038/nn1500.</w:t>
+      </w:r>
+    </w:p>
+    <w:p>
+      <w:pPr>
+        <w:pStyle w:val="Bibliography"/>
+        <w:bidi w:val="0"/>
+        <w:rPr>
+          <w:rFonts w:cs="Calibri"/>
+        </w:rPr>
+      </w:pPr>
+      <w:r>
+        <w:rPr>
+          <w:rFonts w:cs="Calibri"/>
+        </w:rPr>
+        <w:t>[33]</w:t>
+      </w:r>
+      <w:r>
+        <w:rPr>
+          <w:rFonts w:cs="Calibri"/>
+        </w:rPr>
+        <w:tab/>
+        <w:t xml:space="preserve">J. Almeida, P. E. Pajtas, B. Z. Mahon, K. Nakayama, and A. Caramazza, “Affect of the unconscious: Visually suppressed angry faces modulate our decisions,” </w:t>
+      </w:r>
+      <w:r>
+        <w:rPr>
+          <w:rFonts w:cs="Calibri"/>
+          <w:i/>
+          <w:iCs/>
+        </w:rPr>
+        <w:t>Cogn. Affect. Behav. Neurosci.</w:t>
+      </w:r>
+      <w:r>
+        <w:rPr>
+          <w:rFonts w:cs="Calibri"/>
+        </w:rPr>
+        <w:t>, vol. 13, no. 1, pp. 94–101, Mar. 2013, doi: 10.3758/s13415-012-0133-7.</w:t>
+      </w:r>
+    </w:p>
+    <w:p>
+      <w:pPr>
+        <w:pStyle w:val="Bibliography"/>
+        <w:bidi w:val="0"/>
+        <w:rPr>
+          <w:rFonts w:cs="Calibri"/>
+        </w:rPr>
+      </w:pPr>
+      <w:r>
+        <w:rPr>
+          <w:rFonts w:cs="Calibri"/>
+        </w:rPr>
+        <w:t>[34]</w:t>
+      </w:r>
+      <w:r>
+        <w:rPr>
+          <w:rFonts w:cs="Calibri"/>
+        </w:rPr>
+        <w:tab/>
+        <w:t>S. Dehaene, L. Naccache, G. L. Clec’H, E. Koechlin, M. Mueller, and G. Dehaene-Lambertz, “Imaging unconscious semantic priming,” vol. 395, p. 4, 1998.</w:t>
+      </w:r>
+    </w:p>
+    <w:p>
+      <w:pPr>
+        <w:pStyle w:val="Bibliography"/>
+        <w:bidi w:val="0"/>
+        <w:rPr>
+          <w:rFonts w:cs="Calibri"/>
+        </w:rPr>
+      </w:pPr>
+      <w:r>
+        <w:rPr>
+          <w:rFonts w:cs="Calibri"/>
+        </w:rPr>
+        <w:t>[35]</w:t>
+      </w:r>
+      <w:r>
+        <w:rPr>
+          <w:rFonts w:cs="Calibri"/>
+        </w:rPr>
+        <w:tab/>
+        <w:t xml:space="preserve">A. Heinzel, H. Hautzel, T. D. Poeppel, F. Boers, M. Beu, and H.-W. Mueller, “Neural correlates of subliminal and supraliminal letter processing—An event-related fMRI study,” </w:t>
+      </w:r>
+      <w:r>
+        <w:rPr>
+          <w:rFonts w:cs="Calibri"/>
+          <w:i/>
+          <w:iCs/>
+        </w:rPr>
+        <w:t>Conscious. Cogn.</w:t>
+      </w:r>
+      <w:r>
+        <w:rPr>
+          <w:rFonts w:cs="Calibri"/>
+        </w:rPr>
+        <w:t>, vol. 17, no. 3, pp. 699–713, Sep. 2008, doi: 10.1016/j.concog.2008.01.008.</w:t>
       </w:r>
     </w:p>
     <w:p>
@@ -185,7 +1878,7 @@
         <w:bidi w:val="0"/>
       </w:pPr>
       <w:r>
-        <w:t>Unconscious effects are notoriously small and week and thus raise much skepticism regarding their existence. Proponents and opponents for unconscious (UC) processing exchange commentaries trying to explain away each other's supporting theories and findings.</w:t>
+        <w:fldChar w:fldCharType="end"/>
       </w:r>
     </w:p>
     <w:p>
@@ -193,228 +1886,6 @@
         <w:pStyle w:val="NoSpacing"/>
         <w:bidi w:val="0"/>
       </w:pPr>
-    </w:p>
-    <w:p>
-      <w:pPr>
-        <w:pStyle w:val="NoSpacing"/>
-        <w:bidi w:val="0"/>
-      </w:pPr>
-      <w:r>
-        <w:t>In a paper from 2013 Hassin (@@ Cite @@) takes on one extreme of the debate by claiming that any fundamental function performed by conscious (C) processing can also be done unconsciously. He then presents a line of empirical evidence showing a variety of functions being performed unconsciously: cognitive control, goal management, information broadcasting, reasoning, memory, implicit learning, emotional cues extraction and comparison of self with others. Although available to UC processing, the realization of these functions may differ between C and UC since the affecting factors and the resulting implications are different.</w:t>
-      </w:r>
-    </w:p>
-    <w:p>
-      <w:pPr>
-        <w:pStyle w:val="NoSpacing"/>
-        <w:bidi w:val="0"/>
-      </w:pPr>
-      <w:r>
-        <w:t>Furthermore, UC processing isn't expected to perform these functions at all unless the three following conditions are met: proper capacity of working memory and executive functions, automatization of the relevant process by practice, high motivation for performing the relevant function unconsciously. For example, a social task asking to recognize friendly / hostile faces is more motivating than a cognitive task asking to differentiate between tables / chairs, which is why UC processing is usually found in social but not cognitive psychology experiments.</w:t>
-      </w:r>
-    </w:p>
-    <w:p>
-      <w:pPr>
-        <w:pStyle w:val="NoSpacing"/>
-        <w:bidi w:val="0"/>
-      </w:pPr>
-    </w:p>
-    <w:p>
-      <w:pPr>
-        <w:pStyle w:val="NoSpacing"/>
-        <w:bidi w:val="0"/>
-      </w:pPr>
-      <w:r>
-        <w:t xml:space="preserve">The interpretation of this discrepancy between social and cognitive psychology isn't accepted by those opposing the concept of UC processing. They claim UC processing is extremely limited and instead attribute the existing UC effects to the failure of discovering the residual awareness of the stimuli. This type of underestimation occurs when the awareness measure fails to be </w:t>
-      </w:r>
-      <w:r>
-        <w:lastRenderedPageBreak/>
-        <w:t>reliable (influenced by the factors that affect performance), relevant (measures aspects of awareness relevant to the performance task), immediate (follows immediately after the performance task, hence preventing forgetting and interference) or sensitive (able to discover residual awareness if it exists) (@@ Cite Newell 2014 @@). Even when these four criterions are met, awareness can still be underestimated if the participant sets a high criterion for reporting a seen stimuli or if the awareness assessment task is too difficult; A difficult task could diminish the motivation for exhaustive introspection and hinder the accurate report of awareness.</w:t>
-      </w:r>
-    </w:p>
-    <w:p>
-      <w:pPr>
-        <w:pStyle w:val="NoSpacing"/>
-        <w:bidi w:val="0"/>
-      </w:pPr>
-      <w:r>
-        <w:t xml:space="preserve">Another factor that can inflate the UC effect is "bad" experimental design; Failing to include a proper baseline condition could lead researchers to conclude a positive UC effect when in fact the result stems from a negative C effect. For example, when C memories and judgments are distorted by "over thinking" a solution. A False UC effect might also be deducted when behavioral results can be explained by direct associations between stimuli and response, thus making the mediating unconscious stage between them redundant. </w:t>
-      </w:r>
-      <w:r>
-        <w:t>Finally</w:t>
-      </w:r>
-      <w:r>
-        <w:t>,</w:t>
-      </w:r>
-      <w:r>
-        <w:t xml:space="preserve"> a major cause for inflation </w:t>
-      </w:r>
-      <w:r>
-        <w:t xml:space="preserve">is </w:t>
-      </w:r>
-      <w:r>
-        <w:t>pitfalls in the analysis</w:t>
-      </w:r>
-      <w:r>
-        <w:t>,</w:t>
-      </w:r>
-      <w:r>
-        <w:t xml:space="preserve"> such as failing to account for regression to the mean. When taken into consideration regression to the mean can show that previously found UC effects are a result of noise in the awareness measurement</w:t>
-      </w:r>
-      <w:r>
-        <w:t xml:space="preserve"> </w:t>
-      </w:r>
-      <w:r>
-        <w:t>(@@ Cite Shanks 2014 @@).</w:t>
-      </w:r>
-    </w:p>
-    <w:p>
-      <w:pPr>
-        <w:pStyle w:val="NoSpacing"/>
-        <w:bidi w:val="0"/>
-      </w:pPr>
-    </w:p>
-    <w:p>
-      <w:pPr>
-        <w:pStyle w:val="NoSpacing"/>
-        <w:bidi w:val="0"/>
-      </w:pPr>
-      <w:r>
-        <w:t xml:space="preserve">That said, a recent paper used simulated data to show that the regression to the mean procedure makes the analysis completely insensitive to UC effects, preventing it from discovering even extreme </w:t>
-      </w:r>
-      <w:r>
-        <w:t xml:space="preserve">ones </w:t>
-      </w:r>
-      <w:r>
-        <w:t>(@@ Cite Sklar 2021 @@).</w:t>
-      </w:r>
-    </w:p>
-    <w:p>
-      <w:pPr>
-        <w:pStyle w:val="NoSpacing"/>
-        <w:bidi w:val="0"/>
-        <w:rPr>
-          <w:b/>
-          <w:bCs/>
-          <w:u w:val="single"/>
-        </w:rPr>
-      </w:pPr>
-    </w:p>
-    <w:p>
-      <w:pPr>
-        <w:pStyle w:val="NoSpacing"/>
-        <w:bidi w:val="0"/>
-      </w:pPr>
-      <w:r>
-        <w:t xml:space="preserve">Between the two </w:t>
-      </w:r>
-      <w:r>
-        <w:t xml:space="preserve">aforementioned </w:t>
-      </w:r>
-      <w:r>
-        <w:t>attitudes</w:t>
-      </w:r>
-      <w:r>
-        <w:t xml:space="preserve"> to UC processing lies a more</w:t>
-      </w:r>
-      <w:r>
-        <w:t xml:space="preserve"> </w:t>
-      </w:r>
-      <w:r>
-        <w:t>neutral</w:t>
-      </w:r>
-      <w:r>
-        <w:t xml:space="preserve"> attitude </w:t>
-      </w:r>
-      <w:r>
-        <w:t>that</w:t>
-      </w:r>
-      <w:r>
-        <w:t xml:space="preserve"> </w:t>
-      </w:r>
-      <w:r>
-        <w:t xml:space="preserve">claims </w:t>
-      </w:r>
-      <w:r>
-        <w:t xml:space="preserve">UC processing might be able to perform complicated </w:t>
-      </w:r>
-      <w:r>
-        <w:t>functions,</w:t>
-      </w:r>
-      <w:r>
-        <w:t xml:space="preserve"> but the current research isn't strict enough to prove it. Reviews in favor of UC processing tend to be biased and present only successful discoveries of UC effects while ignoring failed replications. Moreover, many of the successful experiments come from the field of social psychology where the lack of awareness is either assumed but not tested or tested as awareness of the stimuli's influence instead of the stimuli itself.</w:t>
-      </w:r>
-    </w:p>
-    <w:p>
-      <w:pPr>
-        <w:pStyle w:val="NoSpacing"/>
-        <w:bidi w:val="0"/>
-      </w:pPr>
-    </w:p>
-    <w:p>
-      <w:pPr>
-        <w:pStyle w:val="NoSpacing"/>
-        <w:bidi w:val="0"/>
-      </w:pPr>
-      <w:r>
-        <w:t>As can be understood</w:t>
-      </w:r>
-      <w:r>
-        <w:t>,</w:t>
-      </w:r>
-      <w:r>
-        <w:t xml:space="preserve"> </w:t>
-      </w:r>
-      <w:r>
-        <w:t xml:space="preserve">the small effect sizes found when probing UC processing </w:t>
-      </w:r>
-      <w:r>
-        <w:t xml:space="preserve">provoke </w:t>
-      </w:r>
-      <w:r>
-        <w:t xml:space="preserve">rigid opposing </w:t>
-      </w:r>
-      <w:r>
-        <w:t xml:space="preserve">opinions </w:t>
-      </w:r>
-      <w:r>
-        <w:t xml:space="preserve">that </w:t>
-      </w:r>
-      <w:r>
-        <w:t xml:space="preserve">make it hard to reach a concise answer regarding </w:t>
-      </w:r>
-      <w:r>
-        <w:t>the existence of UC processing. H</w:t>
-      </w:r>
-      <w:r>
-        <w:t xml:space="preserve">ence one approach to solving this </w:t>
-      </w:r>
-      <w:r>
-        <w:t>controversy</w:t>
-      </w:r>
-      <w:r>
-        <w:t xml:space="preserve"> is </w:t>
-      </w:r>
-      <w:r>
-        <w:t>utilizing more sensitive measures</w:t>
-      </w:r>
-      <w:r>
-        <w:t xml:space="preserve"> </w:t>
-      </w:r>
-      <w:r>
-        <w:t xml:space="preserve">to </w:t>
-      </w:r>
-      <w:r>
-        <w:t xml:space="preserve">increase </w:t>
-      </w:r>
-      <w:r>
-        <w:t>the found</w:t>
-      </w:r>
-      <w:r>
-        <w:t xml:space="preserve"> effects</w:t>
-      </w:r>
-      <w:r>
-        <w:t>.</w:t>
-      </w:r>
     </w:p>
     <w:sectPr>
       <w:pgSz w:w="12240" w:h="15840"/>
@@ -428,6 +1899,109 @@
 </w:document>
 </file>
 
+<file path=word/comments.xml><?xml version="1.0" encoding="utf-8"?>
+<w:comments xmlns:wpc="http://schemas.microsoft.com/office/word/2010/wordprocessingCanvas" xmlns:cx="http://schemas.microsoft.com/office/drawing/2014/chartex" xmlns:cx1="http://schemas.microsoft.com/office/drawing/2015/9/8/chartex" xmlns:cx2="http://schemas.microsoft.com/office/drawing/2015/10/21/chartex" xmlns:cx3="http://schemas.microsoft.com/office/drawing/2016/5/9/chartex" xmlns:cx4="http://schemas.microsoft.com/office/drawing/2016/5/10/chartex" xmlns:cx5="http://schemas.microsoft.com/office/drawing/2016/5/11/chartex" xmlns:cx6="http://schemas.microsoft.com/office/drawing/2016/5/12/chartex" xmlns:cx7="http://schemas.microsoft.com/office/drawing/2016/5/13/chartex" xmlns:cx8="http://schemas.microsoft.com/office/drawing/2016/5/14/chartex" xmlns:mc="http://schemas.openxmlformats.org/markup-compatibility/2006" xmlns:aink="http://schemas.microsoft.com/office/drawing/2016/ink" xmlns:am3d="http://schemas.microsoft.com/office/drawing/2017/model3d" xmlns:o="urn:schemas-microsoft-com:office:office" xmlns:r="http://schemas.openxmlformats.org/officeDocument/2006/relationships" xmlns:m="http://schemas.openxmlformats.org/officeDocument/2006/math" xmlns:v="urn:schemas-microsoft-com:vml" xmlns:wp14="http://schemas.microsoft.com/office/word/2010/wordprocessingDrawing" xmlns:wp="http://schemas.openxmlformats.org/drawingml/2006/wordprocessingDrawing" xmlns:w10="urn:schemas-microsoft-com:office:word" xmlns:w="http://schemas.openxmlformats.org/wordprocessingml/2006/main" xmlns:w14="http://schemas.microsoft.com/office/word/2010/wordml" xmlns:w15="http://schemas.microsoft.com/office/word/2012/wordml" xmlns:w16cex="http://schemas.microsoft.com/office/word/2018/wordml/cex" xmlns:w16cid="http://schemas.microsoft.com/office/word/2016/wordml/cid" xmlns:w16="http://schemas.microsoft.com/office/word/2018/wordml" xmlns:w16sdtdh="http://schemas.microsoft.com/office/word/2020/wordml/sdtdatahash" xmlns:w16se="http://schemas.microsoft.com/office/word/2015/wordml/symex" xmlns:wpg="http://schemas.microsoft.com/office/word/2010/wordprocessingGroup" xmlns:wpi="http://schemas.microsoft.com/office/word/2010/wordprocessingInk" xmlns:wne="http://schemas.microsoft.com/office/word/2006/wordml" xmlns:wps="http://schemas.microsoft.com/office/word/2010/wordprocessingShape" mc:Ignorable="w14 w15 w16se w16cid w16 w16cex w16sdtdh wp14">
+  <w:comment w:id="0" w:author="Chen Heller" w:date="2022-04-03T09:46:00Z" w:initials="CH">
+    <w:p>
+      <w:pPr>
+        <w:pStyle w:val="CommentText"/>
+        <w:bidi w:val="0"/>
+      </w:pPr>
+      <w:r>
+        <w:rPr>
+          <w:rStyle w:val="CommentReference"/>
+        </w:rPr>
+        <w:annotationRef/>
+      </w:r>
+      <w:r>
+        <w:t xml:space="preserve">TODO: </w:t>
+      </w:r>
+      <w:r>
+        <w:t>Are these citations indicative of what UC processing is?</w:t>
+      </w:r>
+    </w:p>
+  </w:comment>
+  <w:comment w:id="1" w:author="Chen Heller" w:date="2022-04-03T10:14:00Z" w:initials="CH">
+    <w:p>
+      <w:pPr>
+        <w:pStyle w:val="CommentText"/>
+        <w:bidi w:val="0"/>
+        <w:rPr>
+          <w:rFonts w:ascii="Georgia" w:eastAsia="Times New Roman" w:hAnsi="Georgia" w:cs="Times New Roman"/>
+          <w:bCs/>
+          <w:color w:val="505050"/>
+          <w:sz w:val="48"/>
+          <w:szCs w:val="48"/>
+        </w:rPr>
+      </w:pPr>
+      <w:r>
+        <w:rPr>
+          <w:rStyle w:val="CommentReference"/>
+        </w:rPr>
+        <w:annotationRef/>
+      </w:r>
+      <w:r>
+        <w:t>TODO: find papers showing the difference in activity between conscious and unconscious processing of stimuli.</w:t>
+      </w:r>
+    </w:p>
+    <w:p>
+      <w:pPr>
+        <w:bidi w:val="0"/>
+      </w:pPr>
+    </w:p>
+    <w:p>
+      <w:pPr>
+        <w:pStyle w:val="CommentText"/>
+      </w:pPr>
+    </w:p>
+  </w:comment>
+  <w:comment w:id="2" w:author="Chen Heller" w:date="2022-04-03T10:16:00Z" w:initials="CH">
+    <w:p>
+      <w:pPr>
+        <w:pStyle w:val="CommentText"/>
+        <w:bidi w:val="0"/>
+      </w:pPr>
+      <w:r>
+        <w:rPr>
+          <w:rStyle w:val="CommentReference"/>
+        </w:rPr>
+        <w:annotationRef/>
+      </w:r>
+      <w:r>
+        <w:t xml:space="preserve">TODO: </w:t>
+      </w:r>
+      <w:r>
+        <w:t>Find citation</w:t>
+      </w:r>
+    </w:p>
+  </w:comment>
+</w:comments>
+</file>
+
+<file path=word/commentsExtended.xml><?xml version="1.0" encoding="utf-8"?>
+<w15:commentsEx xmlns:wpc="http://schemas.microsoft.com/office/word/2010/wordprocessingCanvas" xmlns:cx="http://schemas.microsoft.com/office/drawing/2014/chartex" xmlns:cx1="http://schemas.microsoft.com/office/drawing/2015/9/8/chartex" xmlns:cx2="http://schemas.microsoft.com/office/drawing/2015/10/21/chartex" xmlns:cx3="http://schemas.microsoft.com/office/drawing/2016/5/9/chartex" xmlns:cx4="http://schemas.microsoft.com/office/drawing/2016/5/10/chartex" xmlns:cx5="http://schemas.microsoft.com/office/drawing/2016/5/11/chartex" xmlns:cx6="http://schemas.microsoft.com/office/drawing/2016/5/12/chartex" xmlns:cx7="http://schemas.microsoft.com/office/drawing/2016/5/13/chartex" xmlns:cx8="http://schemas.microsoft.com/office/drawing/2016/5/14/chartex" xmlns:mc="http://schemas.openxmlformats.org/markup-compatibility/2006" xmlns:aink="http://schemas.microsoft.com/office/drawing/2016/ink" xmlns:am3d="http://schemas.microsoft.com/office/drawing/2017/model3d" xmlns:o="urn:schemas-microsoft-com:office:office" xmlns:r="http://schemas.openxmlformats.org/officeDocument/2006/relationships" xmlns:m="http://schemas.openxmlformats.org/officeDocument/2006/math" xmlns:v="urn:schemas-microsoft-com:vml" xmlns:wp14="http://schemas.microsoft.com/office/word/2010/wordprocessingDrawing" xmlns:wp="http://schemas.openxmlformats.org/drawingml/2006/wordprocessingDrawing" xmlns:w10="urn:schemas-microsoft-com:office:word" xmlns:w="http://schemas.openxmlformats.org/wordprocessingml/2006/main" xmlns:w14="http://schemas.microsoft.com/office/word/2010/wordml" xmlns:w15="http://schemas.microsoft.com/office/word/2012/wordml" xmlns:w16cex="http://schemas.microsoft.com/office/word/2018/wordml/cex" xmlns:w16cid="http://schemas.microsoft.com/office/word/2016/wordml/cid" xmlns:w16="http://schemas.microsoft.com/office/word/2018/wordml" xmlns:w16sdtdh="http://schemas.microsoft.com/office/word/2020/wordml/sdtdatahash" xmlns:w16se="http://schemas.microsoft.com/office/word/2015/wordml/symex" xmlns:wpg="http://schemas.microsoft.com/office/word/2010/wordprocessingGroup" xmlns:wpi="http://schemas.microsoft.com/office/word/2010/wordprocessingInk" xmlns:wne="http://schemas.microsoft.com/office/word/2006/wordml" xmlns:wps="http://schemas.microsoft.com/office/word/2010/wordprocessingShape" mc:Ignorable="w14 w15 w16se w16cid w16 w16cex w16sdtdh wp14">
+  <w15:commentEx w15:paraId="66D63AB0" w15:done="0"/>
+  <w15:commentEx w15:paraId="0BE74872" w15:done="0"/>
+  <w15:commentEx w15:paraId="55915A40" w15:done="0"/>
+</w15:commentsEx>
+</file>
+
+<file path=word/commentsExtensible.xml><?xml version="1.0" encoding="utf-8"?>
+<w16cex:commentsExtensible xmlns:wpc="http://schemas.microsoft.com/office/word/2010/wordprocessingCanvas" xmlns:cx="http://schemas.microsoft.com/office/drawing/2014/chartex" xmlns:cx1="http://schemas.microsoft.com/office/drawing/2015/9/8/chartex" xmlns:cx2="http://schemas.microsoft.com/office/drawing/2015/10/21/chartex" xmlns:cx3="http://schemas.microsoft.com/office/drawing/2016/5/9/chartex" xmlns:cx4="http://schemas.microsoft.com/office/drawing/2016/5/10/chartex" xmlns:cx5="http://schemas.microsoft.com/office/drawing/2016/5/11/chartex" xmlns:cx6="http://schemas.microsoft.com/office/drawing/2016/5/12/chartex" xmlns:cx7="http://schemas.microsoft.com/office/drawing/2016/5/13/chartex" xmlns:cx8="http://schemas.microsoft.com/office/drawing/2016/5/14/chartex" xmlns:mc="http://schemas.openxmlformats.org/markup-compatibility/2006" xmlns:aink="http://schemas.microsoft.com/office/drawing/2016/ink" xmlns:am3d="http://schemas.microsoft.com/office/drawing/2017/model3d" xmlns:o="urn:schemas-microsoft-com:office:office" xmlns:r="http://schemas.openxmlformats.org/officeDocument/2006/relationships" xmlns:m="http://schemas.openxmlformats.org/officeDocument/2006/math" xmlns:v="urn:schemas-microsoft-com:vml" xmlns:wp14="http://schemas.microsoft.com/office/word/2010/wordprocessingDrawing" xmlns:wp="http://schemas.openxmlformats.org/drawingml/2006/wordprocessingDrawing" xmlns:w10="urn:schemas-microsoft-com:office:word" xmlns:w="http://schemas.openxmlformats.org/wordprocessingml/2006/main" xmlns:w14="http://schemas.microsoft.com/office/word/2010/wordml" xmlns:w15="http://schemas.microsoft.com/office/word/2012/wordml" xmlns:w16cex="http://schemas.microsoft.com/office/word/2018/wordml/cex" xmlns:w16cid="http://schemas.microsoft.com/office/word/2016/wordml/cid" xmlns:w16="http://schemas.microsoft.com/office/word/2018/wordml" xmlns:w16sdtdh="http://schemas.microsoft.com/office/word/2020/wordml/sdtdatahash" xmlns:w16se="http://schemas.microsoft.com/office/word/2015/wordml/symex" xmlns:wpg="http://schemas.microsoft.com/office/word/2010/wordprocessingGroup" xmlns:wpi="http://schemas.microsoft.com/office/word/2010/wordprocessingInk" xmlns:wne="http://schemas.microsoft.com/office/word/2006/wordml" xmlns:wps="http://schemas.microsoft.com/office/word/2010/wordprocessingShape" mc:Ignorable="w14 w15 w16se w16cid w16 w16cex w16sdtdh wp14">
+  <w16cex:commentExtensible w16cex:durableId="25F3EB89" w16cex:dateUtc="2022-04-03T06:46:00Z"/>
+  <w16cex:commentExtensible w16cex:durableId="25F3F207" w16cex:dateUtc="2022-04-03T07:14:00Z"/>
+  <w16cex:commentExtensible w16cex:durableId="25F3F260" w16cex:dateUtc="2022-04-03T07:16:00Z"/>
+</w16cex:commentsExtensible>
+</file>
+
+<file path=word/commentsIds.xml><?xml version="1.0" encoding="utf-8"?>
+<w16cid:commentsIds xmlns:wpc="http://schemas.microsoft.com/office/word/2010/wordprocessingCanvas" xmlns:cx="http://schemas.microsoft.com/office/drawing/2014/chartex" xmlns:cx1="http://schemas.microsoft.com/office/drawing/2015/9/8/chartex" xmlns:cx2="http://schemas.microsoft.com/office/drawing/2015/10/21/chartex" xmlns:cx3="http://schemas.microsoft.com/office/drawing/2016/5/9/chartex" xmlns:cx4="http://schemas.microsoft.com/office/drawing/2016/5/10/chartex" xmlns:cx5="http://schemas.microsoft.com/office/drawing/2016/5/11/chartex" xmlns:cx6="http://schemas.microsoft.com/office/drawing/2016/5/12/chartex" xmlns:cx7="http://schemas.microsoft.com/office/drawing/2016/5/13/chartex" xmlns:cx8="http://schemas.microsoft.com/office/drawing/2016/5/14/chartex" xmlns:mc="http://schemas.openxmlformats.org/markup-compatibility/2006" xmlns:aink="http://schemas.microsoft.com/office/drawing/2016/ink" xmlns:am3d="http://schemas.microsoft.com/office/drawing/2017/model3d" xmlns:o="urn:schemas-microsoft-com:office:office" xmlns:r="http://schemas.openxmlformats.org/officeDocument/2006/relationships" xmlns:m="http://schemas.openxmlformats.org/officeDocument/2006/math" xmlns:v="urn:schemas-microsoft-com:vml" xmlns:wp14="http://schemas.microsoft.com/office/word/2010/wordprocessingDrawing" xmlns:wp="http://schemas.openxmlformats.org/drawingml/2006/wordprocessingDrawing" xmlns:w10="urn:schemas-microsoft-com:office:word" xmlns:w="http://schemas.openxmlformats.org/wordprocessingml/2006/main" xmlns:w14="http://schemas.microsoft.com/office/word/2010/wordml" xmlns:w15="http://schemas.microsoft.com/office/word/2012/wordml" xmlns:w16cex="http://schemas.microsoft.com/office/word/2018/wordml/cex" xmlns:w16cid="http://schemas.microsoft.com/office/word/2016/wordml/cid" xmlns:w16="http://schemas.microsoft.com/office/word/2018/wordml" xmlns:w16sdtdh="http://schemas.microsoft.com/office/word/2020/wordml/sdtdatahash" xmlns:w16se="http://schemas.microsoft.com/office/word/2015/wordml/symex" xmlns:wpg="http://schemas.microsoft.com/office/word/2010/wordprocessingGroup" xmlns:wpi="http://schemas.microsoft.com/office/word/2010/wordprocessingInk" xmlns:wne="http://schemas.microsoft.com/office/word/2006/wordml" xmlns:wps="http://schemas.microsoft.com/office/word/2010/wordprocessingShape" mc:Ignorable="w14 w15 w16se w16cid w16 w16cex w16sdtdh wp14">
+  <w16cid:commentId w16cid:paraId="66D63AB0" w16cid:durableId="25F3EB89"/>
+  <w16cid:commentId w16cid:paraId="0BE74872" w16cid:durableId="25F3F207"/>
+  <w16cid:commentId w16cid:paraId="55915A40" w16cid:durableId="25F3F260"/>
+</w16cid:commentsIds>
+</file>
+
 <file path=word/numbering.xml><?xml version="1.0" encoding="utf-8"?>
 <w:numbering xmlns:wpc="http://schemas.microsoft.com/office/word/2010/wordprocessingCanvas" xmlns:cx="http://schemas.microsoft.com/office/drawing/2014/chartex" xmlns:cx1="http://schemas.microsoft.com/office/drawing/2015/9/8/chartex" xmlns:cx2="http://schemas.microsoft.com/office/drawing/2015/10/21/chartex" xmlns:cx3="http://schemas.microsoft.com/office/drawing/2016/5/9/chartex" xmlns:cx4="http://schemas.microsoft.com/office/drawing/2016/5/10/chartex" xmlns:cx5="http://schemas.microsoft.com/office/drawing/2016/5/11/chartex" xmlns:cx6="http://schemas.microsoft.com/office/drawing/2016/5/12/chartex" xmlns:cx7="http://schemas.microsoft.com/office/drawing/2016/5/13/chartex" xmlns:cx8="http://schemas.microsoft.com/office/drawing/2016/5/14/chartex" xmlns:mc="http://schemas.openxmlformats.org/markup-compatibility/2006" xmlns:aink="http://schemas.microsoft.com/office/drawing/2016/ink" xmlns:am3d="http://schemas.microsoft.com/office/drawing/2017/model3d" xmlns:o="urn:schemas-microsoft-com:office:office" xmlns:r="http://schemas.openxmlformats.org/officeDocument/2006/relationships" xmlns:m="http://schemas.openxmlformats.org/officeDocument/2006/math" xmlns:v="urn:schemas-microsoft-com:vml" xmlns:wp14="http://schemas.microsoft.com/office/word/2010/wordprocessingDrawing" xmlns:wp="http://schemas.openxmlformats.org/drawingml/2006/wordprocessingDrawing" xmlns:w10="urn:schemas-microsoft-com:office:word" xmlns:w="http://schemas.openxmlformats.org/wordprocessingml/2006/main" xmlns:w14="http://schemas.microsoft.com/office/word/2010/wordml" xmlns:w15="http://schemas.microsoft.com/office/word/2012/wordml" xmlns:w16cex="http://schemas.microsoft.com/office/word/2018/wordml/cex" xmlns:w16cid="http://schemas.microsoft.com/office/word/2016/wordml/cid" xmlns:w16="http://schemas.microsoft.com/office/word/2018/wordml" xmlns:w16sdtdh="http://schemas.microsoft.com/office/word/2020/wordml/sdtdatahash" xmlns:w16se="http://schemas.microsoft.com/office/word/2015/wordml/symex" xmlns:wpg="http://schemas.microsoft.com/office/word/2010/wordprocessingGroup" xmlns:wpi="http://schemas.microsoft.com/office/word/2010/wordprocessingInk" xmlns:wne="http://schemas.microsoft.com/office/word/2006/wordml" xmlns:wps="http://schemas.microsoft.com/office/word/2010/wordprocessingShape" mc:Ignorable="w14 w15 w16se w16cid w16 w16cex w16sdtdh wp14">
   <w:abstractNum w:abstractNumId="0" w15:restartNumberingAfterBreak="0">
@@ -542,10 +2116,110 @@
       </w:rPr>
     </w:lvl>
   </w:abstractNum>
-  <w:num w:numId="1">
+  <w:abstractNum w:abstractNumId="1" w15:restartNumberingAfterBreak="0">
+    <w:nsid w:val="7B12470A"/>
+    <w:multiLevelType w:val="hybridMultilevel"/>
+    <w:tmpl w:val="F050CA9E"/>
+    <w:lvl w:ilvl="0" w:tplc="4FD2BF86">
+      <w:start w:val="1"/>
+      <w:numFmt w:val="decimal"/>
+      <w:lvlText w:val="%1."/>
+      <w:lvlJc w:val="left"/>
+      <w:pPr>
+        <w:ind w:left="720" w:hanging="360"/>
+      </w:pPr>
+      <w:rPr>
+        <w:rFonts w:hint="default"/>
+      </w:rPr>
+    </w:lvl>
+    <w:lvl w:ilvl="1" w:tplc="04090019" w:tentative="1">
+      <w:start w:val="1"/>
+      <w:numFmt w:val="lowerLetter"/>
+      <w:lvlText w:val="%2."/>
+      <w:lvlJc w:val="left"/>
+      <w:pPr>
+        <w:ind w:left="1440" w:hanging="360"/>
+      </w:pPr>
+    </w:lvl>
+    <w:lvl w:ilvl="2" w:tplc="0409001B" w:tentative="1">
+      <w:start w:val="1"/>
+      <w:numFmt w:val="lowerRoman"/>
+      <w:lvlText w:val="%3."/>
+      <w:lvlJc w:val="right"/>
+      <w:pPr>
+        <w:ind w:left="2160" w:hanging="180"/>
+      </w:pPr>
+    </w:lvl>
+    <w:lvl w:ilvl="3" w:tplc="0409000F" w:tentative="1">
+      <w:start w:val="1"/>
+      <w:numFmt w:val="decimal"/>
+      <w:lvlText w:val="%4."/>
+      <w:lvlJc w:val="left"/>
+      <w:pPr>
+        <w:ind w:left="2880" w:hanging="360"/>
+      </w:pPr>
+    </w:lvl>
+    <w:lvl w:ilvl="4" w:tplc="04090019" w:tentative="1">
+      <w:start w:val="1"/>
+      <w:numFmt w:val="lowerLetter"/>
+      <w:lvlText w:val="%5."/>
+      <w:lvlJc w:val="left"/>
+      <w:pPr>
+        <w:ind w:left="3600" w:hanging="360"/>
+      </w:pPr>
+    </w:lvl>
+    <w:lvl w:ilvl="5" w:tplc="0409001B" w:tentative="1">
+      <w:start w:val="1"/>
+      <w:numFmt w:val="lowerRoman"/>
+      <w:lvlText w:val="%6."/>
+      <w:lvlJc w:val="right"/>
+      <w:pPr>
+        <w:ind w:left="4320" w:hanging="180"/>
+      </w:pPr>
+    </w:lvl>
+    <w:lvl w:ilvl="6" w:tplc="0409000F" w:tentative="1">
+      <w:start w:val="1"/>
+      <w:numFmt w:val="decimal"/>
+      <w:lvlText w:val="%7."/>
+      <w:lvlJc w:val="left"/>
+      <w:pPr>
+        <w:ind w:left="5040" w:hanging="360"/>
+      </w:pPr>
+    </w:lvl>
+    <w:lvl w:ilvl="7" w:tplc="04090019" w:tentative="1">
+      <w:start w:val="1"/>
+      <w:numFmt w:val="lowerLetter"/>
+      <w:lvlText w:val="%8."/>
+      <w:lvlJc w:val="left"/>
+      <w:pPr>
+        <w:ind w:left="5760" w:hanging="360"/>
+      </w:pPr>
+    </w:lvl>
+    <w:lvl w:ilvl="8" w:tplc="0409001B" w:tentative="1">
+      <w:start w:val="1"/>
+      <w:numFmt w:val="lowerRoman"/>
+      <w:lvlText w:val="%9."/>
+      <w:lvlJc w:val="right"/>
+      <w:pPr>
+        <w:ind w:left="6480" w:hanging="180"/>
+      </w:pPr>
+    </w:lvl>
+  </w:abstractNum>
+  <w:num w:numId="1" w16cid:durableId="1304460976">
     <w:abstractNumId w:val="0"/>
   </w:num>
+  <w:num w:numId="2" w16cid:durableId="1406300004">
+    <w:abstractNumId w:val="1"/>
+  </w:num>
 </w:numbering>
+</file>
+
+<file path=word/people.xml><?xml version="1.0" encoding="utf-8"?>
+<w15:people xmlns:wpc="http://schemas.microsoft.com/office/word/2010/wordprocessingCanvas" xmlns:cx="http://schemas.microsoft.com/office/drawing/2014/chartex" xmlns:cx1="http://schemas.microsoft.com/office/drawing/2015/9/8/chartex" xmlns:cx2="http://schemas.microsoft.com/office/drawing/2015/10/21/chartex" xmlns:cx3="http://schemas.microsoft.com/office/drawing/2016/5/9/chartex" xmlns:cx4="http://schemas.microsoft.com/office/drawing/2016/5/10/chartex" xmlns:cx5="http://schemas.microsoft.com/office/drawing/2016/5/11/chartex" xmlns:cx6="http://schemas.microsoft.com/office/drawing/2016/5/12/chartex" xmlns:cx7="http://schemas.microsoft.com/office/drawing/2016/5/13/chartex" xmlns:cx8="http://schemas.microsoft.com/office/drawing/2016/5/14/chartex" xmlns:mc="http://schemas.openxmlformats.org/markup-compatibility/2006" xmlns:aink="http://schemas.microsoft.com/office/drawing/2016/ink" xmlns:am3d="http://schemas.microsoft.com/office/drawing/2017/model3d" xmlns:o="urn:schemas-microsoft-com:office:office" xmlns:r="http://schemas.openxmlformats.org/officeDocument/2006/relationships" xmlns:m="http://schemas.openxmlformats.org/officeDocument/2006/math" xmlns:v="urn:schemas-microsoft-com:vml" xmlns:wp14="http://schemas.microsoft.com/office/word/2010/wordprocessingDrawing" xmlns:wp="http://schemas.openxmlformats.org/drawingml/2006/wordprocessingDrawing" xmlns:w10="urn:schemas-microsoft-com:office:word" xmlns:w="http://schemas.openxmlformats.org/wordprocessingml/2006/main" xmlns:w14="http://schemas.microsoft.com/office/word/2010/wordml" xmlns:w15="http://schemas.microsoft.com/office/word/2012/wordml" xmlns:w16cex="http://schemas.microsoft.com/office/word/2018/wordml/cex" xmlns:w16cid="http://schemas.microsoft.com/office/word/2016/wordml/cid" xmlns:w16="http://schemas.microsoft.com/office/word/2018/wordml" xmlns:w16sdtdh="http://schemas.microsoft.com/office/word/2020/wordml/sdtdatahash" xmlns:w16se="http://schemas.microsoft.com/office/word/2015/wordml/symex" xmlns:wpg="http://schemas.microsoft.com/office/word/2010/wordprocessingGroup" xmlns:wpi="http://schemas.microsoft.com/office/word/2010/wordprocessingInk" xmlns:wne="http://schemas.microsoft.com/office/word/2006/wordml" xmlns:wps="http://schemas.microsoft.com/office/word/2010/wordprocessingShape" mc:Ignorable="w14 w15 w16se w16cid w16 w16cex w16sdtdh wp14">
+  <w15:person w15:author="Chen Heller">
+    <w15:presenceInfo w15:providerId="AD" w15:userId="S::hellerk@post.bgu.ac.il::477e52ea-193a-4895-9257-f8cce3effd97"/>
+  </w15:person>
+</w15:people>
 </file>
 
 <file path=word/styles.xml><?xml version="1.0" encoding="utf-8"?>
@@ -1391,6 +3065,90 @@
       <w:contextualSpacing/>
     </w:pPr>
   </w:style>
+  <w:style w:type="character" w:styleId="CommentReference">
+    <w:name w:val="annotation reference"/>
+    <w:basedOn w:val="DefaultParagraphFont"/>
+    <w:uiPriority w:val="99"/>
+    <w:semiHidden/>
+    <w:unhideWhenUsed/>
+    <w:rsid w:val="001013A3"/>
+    <w:rPr>
+      <w:sz w:val="16"/>
+      <w:szCs w:val="16"/>
+    </w:rPr>
+  </w:style>
+  <w:style w:type="paragraph" w:styleId="CommentText">
+    <w:name w:val="annotation text"/>
+    <w:basedOn w:val="Normal"/>
+    <w:link w:val="CommentTextChar"/>
+    <w:uiPriority w:val="99"/>
+    <w:unhideWhenUsed/>
+    <w:rsid w:val="001013A3"/>
+    <w:rPr>
+      <w:sz w:val="20"/>
+      <w:szCs w:val="20"/>
+    </w:rPr>
+  </w:style>
+  <w:style w:type="character" w:customStyle="1" w:styleId="CommentTextChar">
+    <w:name w:val="Comment Text Char"/>
+    <w:basedOn w:val="DefaultParagraphFont"/>
+    <w:link w:val="CommentText"/>
+    <w:uiPriority w:val="99"/>
+    <w:rsid w:val="001013A3"/>
+    <w:rPr>
+      <w:rFonts w:ascii="Calibri" w:eastAsia="David" w:hAnsi="Calibri" w:cs="David"/>
+      <w:sz w:val="20"/>
+      <w:szCs w:val="20"/>
+    </w:rPr>
+  </w:style>
+  <w:style w:type="character" w:customStyle="1" w:styleId="title-text">
+    <w:name w:val="title-text"/>
+    <w:basedOn w:val="DefaultParagraphFont"/>
+    <w:rsid w:val="001013A3"/>
+  </w:style>
+  <w:style w:type="paragraph" w:styleId="CommentSubject">
+    <w:name w:val="annotation subject"/>
+    <w:basedOn w:val="CommentText"/>
+    <w:next w:val="CommentText"/>
+    <w:link w:val="CommentSubjectChar"/>
+    <w:uiPriority w:val="99"/>
+    <w:semiHidden/>
+    <w:unhideWhenUsed/>
+    <w:rsid w:val="007857AD"/>
+    <w:rPr>
+      <w:b/>
+      <w:bCs/>
+    </w:rPr>
+  </w:style>
+  <w:style w:type="character" w:customStyle="1" w:styleId="CommentSubjectChar">
+    <w:name w:val="Comment Subject Char"/>
+    <w:basedOn w:val="CommentTextChar"/>
+    <w:link w:val="CommentSubject"/>
+    <w:uiPriority w:val="99"/>
+    <w:semiHidden/>
+    <w:rsid w:val="007857AD"/>
+    <w:rPr>
+      <w:rFonts w:ascii="Calibri" w:eastAsia="David" w:hAnsi="Calibri" w:cs="David"/>
+      <w:b/>
+      <w:bCs/>
+      <w:sz w:val="20"/>
+      <w:szCs w:val="20"/>
+    </w:rPr>
+  </w:style>
+  <w:style w:type="paragraph" w:styleId="Bibliography">
+    <w:name w:val="Bibliography"/>
+    <w:basedOn w:val="Normal"/>
+    <w:next w:val="Normal"/>
+    <w:uiPriority w:val="37"/>
+    <w:unhideWhenUsed/>
+    <w:rsid w:val="00A74822"/>
+    <w:pPr>
+      <w:tabs>
+        <w:tab w:val="left" w:pos="504"/>
+      </w:tabs>
+      <w:ind w:left="504" w:hanging="504"/>
+    </w:pPr>
+  </w:style>
 </w:styles>
 </file>
 

</xml_diff>